<commit_message>
modified articlePenTest and server.js
</commit_message>
<xml_diff>
--- a/articlesPenTest/sizma1.docx
+++ b/articlesPenTest/sizma1.docx
@@ -225,10 +225,871 @@
         </w:rPr>
         <w:t xml:space="preserve">-spending gibi ataklar yapıldı. </w:t>
       </w:r>
+    </w:p>
+    <w:p/>
+    <w:p/>
+    <w:p>
+      <w:r>
+        <w:t xml:space="preserve">Mail den gelecek </w:t>
+      </w:r>
+    </w:p>
+    <w:p/>
+    <w:p/>
+    <w:p>
+      <w:r>
+        <w:t xml:space="preserve">ByzCoin  collective signing (CoSi) adı verilen bir protokol üzerine kurulmuştur. </w:t>
+      </w:r>
+      <w:r>
+        <w:t xml:space="preserve">Bu protokol yüzlerce hatta binlerce imzayı etkili bir şekilde birleştirmektedir. </w:t>
+      </w:r>
+      <w:r>
+        <w:t xml:space="preserve"> Ayrica CoSi PBFT round sayıların düşürerek müşterilerin transaction işlemlerinde daha hızlı sonuç alması </w:t>
+      </w:r>
+      <w:r>
+        <w:t xml:space="preserve">sağlamaktadır. </w:t>
+      </w:r>
+      <w:r>
+        <w:t xml:space="preserve">CoSi bir consensus protokolu değlildir. Consensus protokolü olarak Byzcoin de Byzantine consensus protokolü kullanılır. </w:t>
+      </w:r>
+      <w:r>
+        <w:t xml:space="preserve">CoSi bu sistem de PBFT round ların imzalamak için kullanılır ve PBFT yi hazırlık ve işleme fazları için daha ölçeklenebilir yapar. </w:t>
+      </w:r>
+      <w:r>
+        <w:t xml:space="preserve"> </w:t>
+      </w:r>
+    </w:p>
+    <w:p/>
+    <w:p>
+      <w:pPr>
+        <w:rPr>
+          <w:b/>
+          <w:i/>
+          <w:u w:val="single"/>
+        </w:rPr>
+      </w:pPr>
+      <w:r>
+        <w:rPr>
+          <w:b/>
+          <w:i/>
+          <w:u w:val="single"/>
+        </w:rPr>
+        <w:t>Background and Motivation</w:t>
+      </w:r>
+    </w:p>
+    <w:p>
+      <w:r>
+        <w:t>Bu bölümde Byzcoin i oluşturan cryptocurrency, Byzantine fault tolerance ve collective signing  temel altyapıları anlatılacaktır</w:t>
+      </w:r>
+      <w:r>
+        <w:t>.</w:t>
+      </w:r>
+    </w:p>
+    <w:p>
+      <w:pPr>
+        <w:rPr>
+          <w:b/>
+          <w:i/>
+          <w:u w:val="single"/>
+        </w:rPr>
+      </w:pPr>
+      <w:r>
+        <w:rPr>
+          <w:b/>
+          <w:i/>
+          <w:u w:val="single"/>
+        </w:rPr>
+        <w:lastRenderedPageBreak/>
+        <w:t>2.1 - Bitcoin and Variations</w:t>
+      </w:r>
+    </w:p>
+    <w:p>
+      <w:pPr>
+        <w:ind w:firstLine="708"/>
+        <w:jc w:val="both"/>
+      </w:pPr>
+      <w:r>
+        <w:t xml:space="preserve">Bitcoin’in dayandığı en temel altyapı blockchaindir. </w:t>
+      </w:r>
+      <w:r>
+        <w:t>Bilindiği gibi</w:t>
+      </w:r>
+      <w:r>
+        <w:t xml:space="preserve"> blockchainde tüm transaction ların kayıtlarının tutulduğu bir dağıtık veri tabanı (ledger) vardır. </w:t>
+      </w:r>
+      <w:r>
+        <w:t>Hash değerleri minerlar tarafından doğrulanan transactionlar bu veri tabanına (ledger a)</w:t>
+      </w:r>
+      <w:r>
+        <w:t xml:space="preserve"> </w:t>
+      </w:r>
+      <w:r>
+        <w:t xml:space="preserve"> eklenir. </w:t>
+      </w:r>
+      <w:r>
+        <w:t xml:space="preserve">Transaction lar bloklara ayrılır ve bu blokların doğruluk değerleri proof of work denilen bir mekanizmayla sağlanır. </w:t>
+      </w:r>
+      <w:r>
+        <w:t xml:space="preserve">Her blokta en son doğrulan blokların hashini tutan hash zinciri vardır ve yine her blokta sonraki çıkacak yani blokaları gösteren Merkle tree [1] denen yapılar vardır. Bu mekanizma </w:t>
+      </w:r>
+      <w:r>
+        <w:t xml:space="preserve">blok zinciri oluşturulmuş olur. </w:t>
+      </w:r>
+    </w:p>
+    <w:p>
+      <w:pPr>
+        <w:ind w:firstLine="708"/>
+        <w:jc w:val="both"/>
+      </w:pPr>
+      <w:r>
+        <w:t xml:space="preserve">Bir miner  tarafından çıkarılan ve proof of work mekanizmasından geçip doğruluğu kesin olan bir blok diğer minerlar tarafından da doğruluğu onaylanırsa bu blok zincire eklenir ve zincir uzar. </w:t>
+      </w:r>
+      <w:r>
+        <w:t>Blok doğrulama mekanizması blockchain de bu şekilde çalışır; fakat Bitcon’ de ki bu mekanizma sadece olası kalıcı garanti sunar ve bu durum beraberin</w:t>
+      </w:r>
+      <w:r>
+        <w:t xml:space="preserve">de </w:t>
+      </w:r>
+      <w:r>
+        <w:t xml:space="preserve"> </w:t>
+      </w:r>
+      <w:r>
+        <w:t xml:space="preserve">iki </w:t>
+      </w:r>
+      <w:r>
+        <w:t xml:space="preserve"> problemlere sebep olur. </w:t>
+      </w:r>
+    </w:p>
+    <w:p>
+      <w:pPr>
+        <w:ind w:firstLine="708"/>
+        <w:jc w:val="both"/>
+      </w:pPr>
+      <w:r>
+        <w:t>İlk olarak</w:t>
+      </w:r>
+      <w:r>
+        <w:t xml:space="preserve">, </w:t>
+      </w:r>
+      <w:r>
+        <w:t xml:space="preserve">iki ya da daha fazla miner aynı parent a sahip farklı bloklar bulmuş olabilir ve bu durum </w:t>
+      </w:r>
+      <w:r>
+        <w:t xml:space="preserve">network bu blokların doğruluğuyla ilgili karar vermesinden yani zincire eklenip eklenmemisine karar verme öncesinde probleme sebep olur. </w:t>
+      </w:r>
+      <w:r>
+        <w:t>Bu duruma blockch</w:t>
+      </w:r>
+      <w:r>
+        <w:t xml:space="preserve">ainde fork adı verilir. </w:t>
+      </w:r>
+      <w:r>
+        <w:t>Bu durum bu bloğun herhangi bir geçerli bir blok zincirine eklenmesine kadar devam eder. Yan</w:t>
+      </w:r>
+      <w:r>
+        <w:t xml:space="preserve">i geçici bir durumdur fakat ağda tutarsızlığa (inconsistency) </w:t>
+      </w:r>
+      <w:r>
+        <w:t xml:space="preserve">ve gecikmeye </w:t>
+      </w:r>
+      <w:r>
+        <w:t>neden olur  diyebiliri</w:t>
+      </w:r>
+      <w:r>
+        <w:t xml:space="preserve">z. Blockchainde kabul edilen thumb [2] kuralı gereği bir bloğun kalıcı olarak blok zincirine </w:t>
+      </w:r>
+      <w:r>
+        <w:t>kaydedilmesi için üzerinde yakla</w:t>
+      </w:r>
+      <w:r>
+        <w:t>şık olarak 6</w:t>
+      </w:r>
+      <w:r>
+        <w:t xml:space="preserve"> yeni blok daha çıkarılmalıdır. Fork durumunun oluşması (yani fork )</w:t>
+      </w:r>
+      <w:r>
+        <w:t xml:space="preserve">yeni blokların zincire eklenmesini geciktireceğinden bitcoin müşterilerinin transaction işlemlerinde gecikmeye sebep olur. </w:t>
+      </w:r>
+    </w:p>
+    <w:p>
+      <w:pPr>
+        <w:ind w:firstLine="708"/>
+        <w:jc w:val="both"/>
+      </w:pPr>
+      <w:r>
+        <w:t xml:space="preserve">İkinci problem ise </w:t>
+      </w:r>
+      <w:r>
+        <w:t>Bitcoin’</w:t>
+      </w:r>
+      <w:r>
+        <w:t>deki blok boyutunun 1MB ol</w:t>
+      </w:r>
+      <w:r>
+        <w:t xml:space="preserve">masıdır. Böyle bir limit saniyede </w:t>
+      </w:r>
+      <w:r>
+        <w:t xml:space="preserve">işlenecek transaction sayısı sınırlamaktadır.(Bu transaction sınırı Bitcoin tahminen 7TPS. </w:t>
+      </w:r>
+      <w:r>
+        <w:t>(</w:t>
+      </w:r>
+      <w:r>
+        <w:t xml:space="preserve">Yani saniye 7 transaction). </w:t>
+      </w:r>
+      <w:r>
+        <w:t xml:space="preserve">Oysa Paypal saniye 500 TPS, VISA 4000 TPS işlem yapabilmektedir. Bu durumu ortadan kaldırmak için blok boyutları artırılabilir; fakat bu durum ise ağda oluşacak fork sayısı artırır ve </w:t>
+      </w:r>
+      <w:r>
+        <w:t xml:space="preserve"> bu da gecikmeklere </w:t>
+      </w:r>
+      <w:r>
+        <w:t xml:space="preserve"> </w:t>
+      </w:r>
+      <w:r>
+        <w:t>neden olur</w:t>
+      </w:r>
+      <w:r>
+        <w:t xml:space="preserve">. Ayrıca double spending attack [3][4][5] gibi atakların artmasına neden olur. </w:t>
+      </w:r>
+      <w:r>
+        <w:t>Bit</w:t>
+      </w:r>
+      <w:r>
+        <w:t xml:space="preserve">coin in güvenliği oluşacak fork sayısıyla doğrudan ilişkili olduğundan </w:t>
+      </w:r>
+      <w:r>
+        <w:t xml:space="preserve">bu duruma çözüm bulunması gerekir. </w:t>
+      </w:r>
+    </w:p>
+    <w:p>
+      <w:pPr>
+        <w:jc w:val="both"/>
+      </w:pPr>
+      <w:r>
+        <w:rPr>
+          <w:b/>
+        </w:rPr>
+        <w:t xml:space="preserve">Bitcoin-NG : </w:t>
+      </w:r>
+      <w:r>
+        <w:t xml:space="preserve">Bitcoin NG’ e göre  [6] Bitcoin’ de ki blokların iki temel amaca hizmet eder. </w:t>
+      </w:r>
+      <w:r>
+        <w:t xml:space="preserve">Birincisi muhtemel çıkacak transaction tutarsızlığında bunların nasıl  çözüleceğini belirleyen leader (çözecek lider node) node un seçimi. İkinci ise transactionların doğrulanması. </w:t>
+      </w:r>
+      <w:r>
+        <w:t xml:space="preserve">Yani Bitcoin-NG blokları amaçlarına göre bu şekilde 2 gruba ayırır. </w:t>
+      </w:r>
+      <w:r>
+        <w:rPr>
+          <w:i/>
+        </w:rPr>
+        <w:t>Keyblocks</w:t>
+      </w:r>
+      <w:r>
+        <w:rPr>
+          <w:i/>
+        </w:rPr>
+        <w:t xml:space="preserve"> </w:t>
+      </w:r>
+      <w:r>
+        <w:t xml:space="preserve"> (Anahtar bloklar) </w:t>
+      </w:r>
+      <w:r>
+        <w:t xml:space="preserve">lider (leader) i seçmek </w:t>
+      </w:r>
+      <w:r>
+        <w:t xml:space="preserve"> kullanırlar ve yakl</w:t>
+      </w:r>
+      <w:r>
+        <w:t>aşık her on dakikada bir mining</w:t>
+      </w:r>
+      <w:r>
+        <w:t xml:space="preserve"> </w:t>
+      </w:r>
+      <w:r>
+        <w:t xml:space="preserve">yapılarak oluşturulurlar. </w:t>
+      </w:r>
+      <w:r>
+        <w:t xml:space="preserve"> </w:t>
+      </w:r>
+      <w:r>
+        <w:rPr>
+          <w:i/>
+        </w:rPr>
+        <w:t>Microblocks</w:t>
+      </w:r>
+      <w:r>
+        <w:rPr>
+          <w:i/>
+        </w:rPr>
+        <w:t xml:space="preserve"> </w:t>
+      </w:r>
+      <w:r>
+        <w:t xml:space="preserve">(mikro bloklar) transcation ları içeren bloklardır. Bu bloklar seçilen lider blok tarafından oluşturulurlar ve doğrulanırlar(signed). </w:t>
+      </w:r>
+      <w:r>
+        <w:t xml:space="preserve">Blokları bu şeklide ayıtmak Bitcoin-NG ye daha fazla throughput değeri verir. </w:t>
+      </w:r>
+    </w:p>
+    <w:p>
+      <w:pPr>
+        <w:jc w:val="both"/>
+      </w:pPr>
+      <w:r>
+        <w:tab/>
+      </w:r>
+      <w:r>
+        <w:t xml:space="preserve">Bitcoin-NG’ de Bitcoin’ de de olduğu gibi tutarsızlık problemleri mevcuttur. </w:t>
+      </w:r>
+      <w:r>
+        <w:t>Aynı anda oluşabilecek keyblock sı</w:t>
+      </w:r>
+      <w:r>
+        <w:t xml:space="preserve">rasında fork durumları yaşanır ve bu da muhtemel saldırı </w:t>
+      </w:r>
+      <w:r>
+        <w:t xml:space="preserve">türlerine karşı bu sistemi açık kılar. </w:t>
+      </w:r>
+    </w:p>
+    <w:p>
+      <w:pPr>
+        <w:jc w:val="both"/>
+        <w:rPr>
+          <w:b/>
+          <w:i/>
+          <w:u w:val="single"/>
+        </w:rPr>
+      </w:pPr>
+      <w:r>
+        <w:rPr>
+          <w:b/>
+          <w:i/>
+          <w:u w:val="single"/>
+        </w:rPr>
+        <w:t xml:space="preserve">Byzantine Fault Tolerance </w:t>
+      </w:r>
+    </w:p>
+    <w:p>
+      <w:pPr>
+        <w:ind w:firstLine="708"/>
+      </w:pPr>
+      <w:r>
+        <w:t xml:space="preserve">Bir sistemde fonksiyonlarını düzgün yerine getiremeyen bir ya da daha fazla eleman varsa bu elemanlar sistemin </w:t>
+      </w:r>
+      <w:r>
+        <w:t xml:space="preserve">düzgün şekilde çalışmasını engelleyebilir ve bu probleme genel olarak Byzantine problemi denir. </w:t>
+      </w:r>
+      <w:r>
+        <w:t>Bir sistemde f değeri kadar hata varsa başka deyişle f eleman düzgün çalışmıyorsa  bu sistemi düzeltmek için 3f + 1 eleman gereklidir</w:t>
+      </w:r>
+      <w:r>
+        <w:t xml:space="preserve"> [6]</w:t>
+      </w:r>
+      <w:r>
+        <w:t>.</w:t>
+      </w:r>
+      <w:r>
+        <w:t xml:space="preserve"> </w:t>
+      </w:r>
+      <w:r>
+        <w:t xml:space="preserve">Practical Byzantine Fault Tolerance (PBFT) internet gibi senkronizasyon problemlerinin olduğu ortamlarda bahsedilen Byzantine problemine çözüm getiren ilk algoritmadır. </w:t>
+      </w:r>
+    </w:p>
+    <w:p>
+      <w:pPr>
+        <w:ind w:firstLine="708"/>
+        <w:jc w:val="both"/>
+      </w:pPr>
+      <w:r>
+        <w:lastRenderedPageBreak/>
+        <w:t xml:space="preserve">PBFT de her round farklı 3 fazdan oluşur. </w:t>
+      </w:r>
+      <w:r>
+        <w:t xml:space="preserve">İlk fazda yani </w:t>
+      </w:r>
+      <w:r>
+        <w:rPr>
+          <w:i/>
+        </w:rPr>
+        <w:t>pre-phase</w:t>
+      </w:r>
+      <w:r>
+        <w:t xml:space="preserve"> denilen fazda current primary node ya da lider node (leader) tarafından yeni eklenecek kayıt belirlenir ve sisteme bildirilir</w:t>
+      </w:r>
+      <w:r>
+        <w:t xml:space="preserve">. </w:t>
+      </w:r>
+      <w:r>
+        <w:t xml:space="preserve">Bu mesajı alan node lar bu önerinin doğruluğunu değerlendirir ve diğer node lara (gruba) bir prepare mesaj denilen bu mesajı iletir. </w:t>
+      </w:r>
+      <w:r>
+        <w:t xml:space="preserve">Bu mesajı ilettikten sonra nodelar yeterli çoğunluk sağlanırsa yani 2f +1 mesaj toplanırsa bu mesajı işlerler (commit). </w:t>
+      </w:r>
+    </w:p>
+    <w:p>
+      <w:pPr>
+        <w:ind w:firstLine="708"/>
+        <w:jc w:val="both"/>
+      </w:pPr>
+      <w:r>
+        <w:t xml:space="preserve">PBFT roundların yani bu algoritmanın kullanıldığı bu sisteminin düzgün çalışabilmesi tamamen correct leader (doğru lider) bağlıdır. </w:t>
+      </w:r>
+      <w:r>
+        <w:t xml:space="preserve">Bu yüzden bu lider doğru ya da sahte  olup olmadığı  kontrol eden view-change denilen bir protokol vardır. </w:t>
+      </w:r>
+      <w:r>
+        <w:t xml:space="preserve">Nodelar sürekli olarak liderin hareketleriniz izlerler. Eğer lider node un hareketlerinde şüpheli bir durum </w:t>
+      </w:r>
+      <w:r>
+        <w:t>varsa nodelar</w:t>
+      </w:r>
+      <w:r>
+        <w:t xml:space="preserve"> </w:t>
+      </w:r>
+      <w:r>
+        <w:t>liderin gönderdiği mesajları doğrulamayı durdurlar. Eğer nodelar arasında 2f + 1 kadar node liderin doğru olma</w:t>
+      </w:r>
+      <w:r>
+        <w:t xml:space="preserve">dığı kararına varısa yeni lider seçilir. </w:t>
+      </w:r>
+    </w:p>
+    <w:p>
+      <w:pPr>
+        <w:ind w:firstLine="708"/>
+        <w:jc w:val="both"/>
+      </w:pPr>
+      <w:r>
+        <w:t xml:space="preserve">PBFT algoritması bazı </w:t>
+      </w:r>
+      <w:r>
+        <w:t xml:space="preserve">kısıtları vardır. İlk olarak bu sistemdeki kopyalar iyi tanımlanmış sabit uzunlukta gruplar olmalıdır. Böyle bir sistemde Bitcoin sisteminin öne sürdüğü dağıtık ve herkese açık olma </w:t>
+      </w:r>
+      <w:r>
+        <w:t xml:space="preserve">kuralıyla uyuşmamaktadır. </w:t>
+      </w:r>
+      <w:r>
+        <w:t xml:space="preserve">İkinci problem ise her kopya herhangi bir rounda diğer kopyalarla doğrudan haberleşir. </w:t>
+      </w:r>
+      <w:r>
+        <w:t xml:space="preserve">Bu işlem yaklış O(n^2) lik bir karmaşıklık yaratır. </w:t>
+      </w:r>
+      <w:r>
+        <w:t>Bu karmşıklık değerleri n=4 ve dah</w:t>
+      </w:r>
+      <w:r>
+        <w:t xml:space="preserve">a düşük değerler için uygundur; fakat n değeri yani node sayısı yüzlerce olduğunda bu algoritma uygulanabilir değildir. </w:t>
+      </w:r>
+      <w:r>
+        <w:t xml:space="preserve">Son problem ise PBFT servisine bir transaction gönderildiğinde </w:t>
+      </w:r>
+      <w:r>
+        <w:t xml:space="preserve">client transaction ın doğruluğunu öğrenmek için </w:t>
+      </w:r>
+      <w:r>
+        <w:t xml:space="preserve"> </w:t>
+      </w:r>
+      <w:r>
+        <w:t>birden çok kopyayla</w:t>
+      </w:r>
+      <w:r>
+        <w:t>(replicas)</w:t>
+      </w:r>
+      <w:r>
+        <w:t xml:space="preserve"> haberleşmek </w:t>
+      </w:r>
+      <w:r>
+        <w:t>zorundadır.</w:t>
+      </w:r>
+    </w:p>
+    <w:p>
+      <w:pPr>
+        <w:jc w:val="both"/>
+        <w:rPr>
+          <w:b/>
+          <w:i/>
+          <w:u w:val="single"/>
+        </w:rPr>
+      </w:pPr>
+      <w:r>
+        <w:rPr>
+          <w:b/>
+          <w:i/>
+          <w:u w:val="single"/>
+        </w:rPr>
+        <w:t xml:space="preserve">Scalable Collective Signing </w:t>
+      </w:r>
+    </w:p>
+    <w:p>
+      <w:pPr>
+        <w:jc w:val="center"/>
+        <w:rPr>
+          <w:b/>
+          <w:i/>
+          <w:u w:val="single"/>
+        </w:rPr>
+      </w:pPr>
+      <w:r>
+        <w:rPr>
+          <w:b/>
+          <w:i/>
+          <w:noProof/>
+          <w:u w:val="single"/>
+          <w:lang w:eastAsia="tr-TR"/>
+        </w:rPr>
+        <w:drawing>
+          <wp:inline distT="0" distB="0" distL="0" distR="0">
+            <wp:extent cx="2353056" cy="2175660"/>
+            <wp:effectExtent l="0" t="0" r="9525" b="0"/>
+            <wp:docPr id="1" name="Picture 1" descr="C:\Users\rıdvan\Desktop\CosiArcthitecture.PNG"/>
+            <wp:cNvGraphicFramePr>
+              <a:graphicFrameLocks xmlns:a="http://schemas.openxmlformats.org/drawingml/2006/main" noChangeAspect="1"/>
+            </wp:cNvGraphicFramePr>
+            <a:graphic xmlns:a="http://schemas.openxmlformats.org/drawingml/2006/main">
+              <a:graphicData uri="http://schemas.openxmlformats.org/drawingml/2006/picture">
+                <pic:pic xmlns:pic="http://schemas.openxmlformats.org/drawingml/2006/picture">
+                  <pic:nvPicPr>
+                    <pic:cNvPr id="0" name="Picture 1" descr="C:\Users\rıdvan\Desktop\CosiArcthitecture.PNG"/>
+                    <pic:cNvPicPr>
+                      <a:picLocks noChangeAspect="1" noChangeArrowheads="1"/>
+                    </pic:cNvPicPr>
+                  </pic:nvPicPr>
+                  <pic:blipFill>
+                    <a:blip r:embed="rId5">
+                      <a:extLst>
+                        <a:ext uri="{28A0092B-C50C-407E-A947-70E740481C1C}">
+                          <a14:useLocalDpi xmlns:a14="http://schemas.microsoft.com/office/drawing/2010/main" val="0"/>
+                        </a:ext>
+                      </a:extLst>
+                    </a:blip>
+                    <a:srcRect/>
+                    <a:stretch>
+                      <a:fillRect/>
+                    </a:stretch>
+                  </pic:blipFill>
+                  <pic:spPr bwMode="auto">
+                    <a:xfrm>
+                      <a:off x="0" y="0"/>
+                      <a:ext cx="2365008" cy="2186711"/>
+                    </a:xfrm>
+                    <a:prstGeom prst="rect">
+                      <a:avLst/>
+                    </a:prstGeom>
+                    <a:noFill/>
+                    <a:ln>
+                      <a:noFill/>
+                    </a:ln>
+                  </pic:spPr>
+                </pic:pic>
+              </a:graphicData>
+            </a:graphic>
+          </wp:inline>
+        </w:drawing>
+      </w:r>
+    </w:p>
+    <w:p>
+      <w:pPr>
+        <w:ind w:firstLine="708"/>
+        <w:jc w:val="both"/>
+      </w:pPr>
+      <w:r>
+        <w:t xml:space="preserve">CoSi ölçeklenebilir ve toplu bir şekilde imzalanmayı (scalable collective signing) sağlayan bir protokoldür. </w:t>
+      </w:r>
+      <w:r>
+        <w:t xml:space="preserve">Bu protokol de doğrulamayı sağlayan </w:t>
+      </w:r>
+      <w:r>
+        <w:rPr>
+          <w:i/>
+        </w:rPr>
+        <w:t xml:space="preserve">author </w:t>
+      </w:r>
+      <w:r>
+        <w:t xml:space="preserve">denilen ve toplu imzalamayı sağlayan </w:t>
+      </w:r>
+      <w:r>
+        <w:rPr>
+          <w:i/>
+        </w:rPr>
+        <w:t>witnesses</w:t>
+      </w:r>
+      <w:r>
+        <w:t xml:space="preserve"> denilen yapılardan oluşur. </w:t>
+      </w:r>
+      <w:r>
+        <w:t>Tek bir imza mekanizmasıyla karşılaş</w:t>
+      </w:r>
+      <w:r>
+        <w:t xml:space="preserve">tırıldığında daha fazla işlem yüküne ve maliyete sebep olsada bir işlemin hem leader hem de witness lardan tarafından onaylananmasıyla sistem daha güvenli hale gelir. </w:t>
+      </w:r>
+    </w:p>
+    <w:p>
+      <w:pPr>
+        <w:ind w:firstLine="708"/>
+        <w:jc w:val="both"/>
+      </w:pPr>
+      <w:r>
+        <w:t xml:space="preserve">Sistemi daha ölçeklenebilir yapmak için CoSi protokolü </w:t>
+      </w:r>
+      <w:r>
+        <w:t xml:space="preserve">multicast protokollerde kullanılan haberleşme ağaçlarını (communication trees) [8][9][10] </w:t>
+      </w:r>
+      <w:r>
+        <w:t xml:space="preserve">ve Schnorr multi signature [11] yapılarını birlikte kullanır. </w:t>
+      </w:r>
+      <w:r>
+        <w:t xml:space="preserve">Bir mesajın topluca (collective) imzalanabilmesi için </w:t>
+      </w:r>
+      <w:r>
+        <w:t xml:space="preserve">leader tarafından dört fazdan oluşan bir işlem başlatılır. Bu işlem leader ve witness lar arasında olur ve bu iki yapının haberleşmesi için communication trees kullanılır. </w:t>
+      </w:r>
+    </w:p>
+    <w:p>
+      <w:pPr>
+        <w:jc w:val="both"/>
+      </w:pPr>
+      <w:r>
+        <w:rPr>
+          <w:b/>
+        </w:rPr>
+        <w:t>1-</w:t>
+      </w:r>
+      <w:r>
+        <w:rPr>
+          <w:b/>
+        </w:rPr>
+        <w:t>Anno</w:t>
+      </w:r>
+      <w:r>
+        <w:rPr>
+          <w:b/>
+        </w:rPr>
+        <w:t>u</w:t>
+      </w:r>
+      <w:r>
+        <w:rPr>
+          <w:b/>
+        </w:rPr>
+        <w:t>n</w:t>
+      </w:r>
+      <w:r>
+        <w:rPr>
+          <w:b/>
+        </w:rPr>
+        <w:t>cement</w:t>
+      </w:r>
+      <w:r>
+        <w:rPr>
+          <w:b/>
+        </w:rPr>
+        <w:t xml:space="preserve"> : </w:t>
+      </w:r>
+      <w:r>
+        <w:t xml:space="preserve">Bu fazda lider </w:t>
+      </w:r>
+      <w:r>
+        <w:t>haberleşme ağacına collective signing işleminin ilk round un başladığını bildirir ve ek olar</w:t>
+      </w:r>
+      <w:r>
+        <w:t xml:space="preserve">ak imzalanacak mesajı gönderilebilir. Eğer mesaj gönderilmezse 3. Fazda gönderilir. </w:t>
+      </w:r>
+    </w:p>
+    <w:p>
+      <w:pPr>
+        <w:jc w:val="both"/>
+      </w:pPr>
+      <w:r>
+        <w:rPr>
+          <w:b/>
+        </w:rPr>
+        <w:lastRenderedPageBreak/>
+        <w:t xml:space="preserve">2-Commitment : </w:t>
+      </w:r>
+      <w:r>
+        <w:t xml:space="preserve">Her node rastgele bir secret seçer ve bunu </w:t>
+      </w:r>
+      <w:r>
+        <w:t>bir Schnorr commitment</w:t>
+      </w:r>
+      <w:r>
+        <w:t xml:space="preserve"> (Schnorr taahhütü)</w:t>
+      </w:r>
+      <w:r>
+        <w:t xml:space="preserve"> değerini hesaplamak için kullanır. </w:t>
+      </w:r>
+      <w:r>
+        <w:t xml:space="preserve">İlk olarak alt node larından (childrens) </w:t>
+      </w:r>
+      <w:r>
+        <w:t xml:space="preserve">değerlerini alır ve bunları birleştirerek bir Schnorr commitment oluşturarak </w:t>
+      </w:r>
+      <w:r>
+        <w:t xml:space="preserve">haberleşme ağacına iletir. </w:t>
+      </w:r>
+    </w:p>
+    <w:p>
+      <w:pPr>
+        <w:jc w:val="both"/>
+      </w:pPr>
+      <w:r>
+        <w:rPr>
+          <w:b/>
+        </w:rPr>
+        <w:t>3-Challenge</w:t>
+      </w:r>
+      <w:r>
+        <w:rPr>
+          <w:b/>
+        </w:rPr>
+        <w:t xml:space="preserve"> :</w:t>
+      </w:r>
+      <w:r>
+        <w:rPr>
+          <w:b/>
+        </w:rPr>
+        <w:t xml:space="preserve"> </w:t>
+      </w:r>
+      <w:r>
+        <w:t>Lider kriptografik hash fonksiyonlarını kullanarak collective Schnorr challenge</w:t>
+      </w:r>
+      <w:r>
+        <w:t xml:space="preserve"> değerini </w:t>
+      </w:r>
+      <w:r>
+        <w:t xml:space="preserve"> hesaplar ve bunu ağaca aktarır. Eğer mesaj birinci fazda gönderilmediyse bu fazda mesaj da ağaca aktarılır. </w:t>
+      </w:r>
+    </w:p>
+    <w:p>
+      <w:pPr>
+        <w:jc w:val="both"/>
+      </w:pPr>
+      <w:r>
+        <w:rPr>
+          <w:b/>
+        </w:rPr>
+        <w:t xml:space="preserve">4-Response : </w:t>
+      </w:r>
+      <w:r>
+        <w:t xml:space="preserve">Leader den gelen schnorr challenge değeri nodelar tarafından alınır ve </w:t>
+      </w:r>
+      <w:r>
+        <w:t xml:space="preserve">ortak bir response üretilir. </w:t>
+      </w:r>
+    </w:p>
+    <w:p>
+      <w:pPr>
+        <w:jc w:val="both"/>
+      </w:pPr>
+      <w:r>
+        <w:t xml:space="preserve">Tüm bu dört fazın sonunda Schnorr imzası denilen ve 64 byte olan bir değer ortaya çıkar. </w:t>
+      </w:r>
+      <w:r>
+        <w:t xml:space="preserve">Bu imza daha sonra imzalama işlemlerinde efektif bir şekilde kullanılabilir. </w:t>
+      </w:r>
+    </w:p>
+    <w:p>
+      <w:pPr>
+        <w:jc w:val="both"/>
+        <w:rPr>
+          <w:b/>
+          <w:i/>
+          <w:u w:val="single"/>
+        </w:rPr>
+      </w:pPr>
+      <w:r>
+        <w:rPr>
+          <w:b/>
+          <w:i/>
+          <w:u w:val="single"/>
+        </w:rPr>
+        <w:t xml:space="preserve">Byzcoin Design </w:t>
+      </w:r>
+    </w:p>
+    <w:p>
+      <w:pPr>
+        <w:jc w:val="both"/>
+      </w:pPr>
+      <w:r>
+        <w:t xml:space="preserve">Bu bölümde Byzcoin adım adım en temel yapıtaşlarından ki bunlar;  strowman combination of PBFT ve Bitcoin  başlayarak ele alınacaktır. </w:t>
+      </w:r>
+    </w:p>
+    <w:p>
+      <w:pPr>
+        <w:jc w:val="both"/>
+        <w:rPr>
+          <w:b/>
+          <w:i/>
+          <w:u w:val="single"/>
+        </w:rPr>
+      </w:pPr>
+      <w:r>
+        <w:rPr>
+          <w:b/>
+          <w:i/>
+          <w:u w:val="single"/>
+        </w:rPr>
+        <w:t>System Model</w:t>
+      </w:r>
+    </w:p>
+    <w:p>
+      <w:pPr>
+        <w:jc w:val="both"/>
+      </w:pPr>
+      <w:r>
+        <w:t xml:space="preserve">İlk olarak Byzcoin güvenilmeyen networkler için geliştirilmiştir. Bu tür networkler mesajlar iletilmeye bilir, gecikebilir ya da mesajlar çoklanabilir(duplicate). </w:t>
+      </w:r>
+      <w:r>
+        <w:t xml:space="preserve">Byzcoin N block miner dan oluşur ve bu minerlar key pairlerini üretebilirler; fakat güvelinen bir public-key altyapısı yoktur. </w:t>
+      </w:r>
+      <w:r>
+        <w:t>Bu yapıd</w:t>
+      </w:r>
+      <w:r>
+        <w:t>a her nodeun</w:t>
+      </w:r>
+      <w:r>
+        <w:t xml:space="preserve"> sınırlı hash hesapla</w:t>
+      </w:r>
+      <w:r>
+        <w:t>ya</w:t>
+      </w:r>
+      <w:r>
+        <w:t xml:space="preserve">bilme gücü vardır. </w:t>
+      </w:r>
+      <w:r>
+        <w:t xml:space="preserve">Herhangi bir t anında bir miner grubu bir hacker tarafından ele geçirilirse bu ele geçirilen miner grubunun toplam hash gücü sistemin toplam hash gücünün 1/4  den </w:t>
+      </w:r>
+      <w:r>
+        <w:t>büyükse</w:t>
+      </w:r>
+      <w:r>
+        <w:t xml:space="preserve"> ve bu sistemde selfish m</w:t>
+      </w:r>
+      <w:r>
+        <w:t>ining</w:t>
+      </w:r>
+      <w:r>
+        <w:t>[14]</w:t>
+      </w:r>
+      <w:r>
+        <w:t xml:space="preserve"> attack gibi ataklar yapılabilir</w:t>
+      </w:r>
+      <w:r>
+        <w:t>.</w:t>
+      </w:r>
+    </w:p>
+    <w:p>
+      <w:pPr>
+        <w:jc w:val="both"/>
+      </w:pPr>
       <w:bookmarkStart w:id="0" w:name="_GoBack"/>
       <w:bookmarkEnd w:id="0"/>
     </w:p>
-    <w:p/>
+    <w:p>
+      <w:pPr>
+        <w:jc w:val="both"/>
+      </w:pPr>
+    </w:p>
     <w:sectPr>
       <w:pgSz w:w="11906" w:h="16838"/>
       <w:pgMar w:top="1417" w:right="1417" w:bottom="1417" w:left="1417" w:header="708" w:footer="708" w:gutter="0"/>
@@ -237,6 +1098,103 @@
     </w:sectPr>
   </w:body>
 </w:document>
+</file>
+
+<file path=word/numbering.xml><?xml version="1.0" encoding="utf-8"?>
+<w:numbering xmlns:wpc="http://schemas.microsoft.com/office/word/2010/wordprocessingCanvas" xmlns:mc="http://schemas.openxmlformats.org/markup-compatibility/2006" xmlns:o="urn:schemas-microsoft-com:office:office" xmlns:r="http://schemas.openxmlformats.org/officeDocument/2006/relationships" xmlns:m="http://schemas.openxmlformats.org/officeDocument/2006/math" xmlns:v="urn:schemas-microsoft-com:vml" xmlns:wp14="http://schemas.microsoft.com/office/word/2010/wordprocessingDrawing" xmlns:wp="http://schemas.openxmlformats.org/drawingml/2006/wordprocessingDrawing" xmlns:w10="urn:schemas-microsoft-com:office:word" xmlns:w="http://schemas.openxmlformats.org/wordprocessingml/2006/main" xmlns:w14="http://schemas.microsoft.com/office/word/2010/wordml" xmlns:w15="http://schemas.microsoft.com/office/word/2012/wordml" xmlns:wpg="http://schemas.microsoft.com/office/word/2010/wordprocessingGroup" xmlns:wpi="http://schemas.microsoft.com/office/word/2010/wordprocessingInk" xmlns:wne="http://schemas.microsoft.com/office/word/2006/wordml" xmlns:wps="http://schemas.microsoft.com/office/word/2010/wordprocessingShape" mc:Ignorable="w14 w15 wp14">
+  <w:abstractNum w:abstractNumId="0">
+    <w:nsid w:val="307C49BA"/>
+    <w:multiLevelType w:val="hybridMultilevel"/>
+    <w:tmpl w:val="24A4087E"/>
+    <w:lvl w:ilvl="0" w:tplc="37204A98">
+      <w:start w:val="1"/>
+      <w:numFmt w:val="decimal"/>
+      <w:lvlText w:val="%1-"/>
+      <w:lvlJc w:val="left"/>
+      <w:pPr>
+        <w:ind w:left="720" w:hanging="360"/>
+      </w:pPr>
+      <w:rPr>
+        <w:rFonts w:hint="default"/>
+      </w:rPr>
+    </w:lvl>
+    <w:lvl w:ilvl="1" w:tplc="041F0019" w:tentative="1">
+      <w:start w:val="1"/>
+      <w:numFmt w:val="lowerLetter"/>
+      <w:lvlText w:val="%2."/>
+      <w:lvlJc w:val="left"/>
+      <w:pPr>
+        <w:ind w:left="1440" w:hanging="360"/>
+      </w:pPr>
+    </w:lvl>
+    <w:lvl w:ilvl="2" w:tplc="041F001B" w:tentative="1">
+      <w:start w:val="1"/>
+      <w:numFmt w:val="lowerRoman"/>
+      <w:lvlText w:val="%3."/>
+      <w:lvlJc w:val="right"/>
+      <w:pPr>
+        <w:ind w:left="2160" w:hanging="180"/>
+      </w:pPr>
+    </w:lvl>
+    <w:lvl w:ilvl="3" w:tplc="041F000F" w:tentative="1">
+      <w:start w:val="1"/>
+      <w:numFmt w:val="decimal"/>
+      <w:lvlText w:val="%4."/>
+      <w:lvlJc w:val="left"/>
+      <w:pPr>
+        <w:ind w:left="2880" w:hanging="360"/>
+      </w:pPr>
+    </w:lvl>
+    <w:lvl w:ilvl="4" w:tplc="041F0019" w:tentative="1">
+      <w:start w:val="1"/>
+      <w:numFmt w:val="lowerLetter"/>
+      <w:lvlText w:val="%5."/>
+      <w:lvlJc w:val="left"/>
+      <w:pPr>
+        <w:ind w:left="3600" w:hanging="360"/>
+      </w:pPr>
+    </w:lvl>
+    <w:lvl w:ilvl="5" w:tplc="041F001B" w:tentative="1">
+      <w:start w:val="1"/>
+      <w:numFmt w:val="lowerRoman"/>
+      <w:lvlText w:val="%6."/>
+      <w:lvlJc w:val="right"/>
+      <w:pPr>
+        <w:ind w:left="4320" w:hanging="180"/>
+      </w:pPr>
+    </w:lvl>
+    <w:lvl w:ilvl="6" w:tplc="041F000F" w:tentative="1">
+      <w:start w:val="1"/>
+      <w:numFmt w:val="decimal"/>
+      <w:lvlText w:val="%7."/>
+      <w:lvlJc w:val="left"/>
+      <w:pPr>
+        <w:ind w:left="5040" w:hanging="360"/>
+      </w:pPr>
+    </w:lvl>
+    <w:lvl w:ilvl="7" w:tplc="041F0019" w:tentative="1">
+      <w:start w:val="1"/>
+      <w:numFmt w:val="lowerLetter"/>
+      <w:lvlText w:val="%8."/>
+      <w:lvlJc w:val="left"/>
+      <w:pPr>
+        <w:ind w:left="5760" w:hanging="360"/>
+      </w:pPr>
+    </w:lvl>
+    <w:lvl w:ilvl="8" w:tplc="041F001B" w:tentative="1">
+      <w:start w:val="1"/>
+      <w:numFmt w:val="lowerRoman"/>
+      <w:lvlText w:val="%9."/>
+      <w:lvlJc w:val="right"/>
+      <w:pPr>
+        <w:ind w:left="6480" w:hanging="180"/>
+      </w:pPr>
+    </w:lvl>
+  </w:abstractNum>
+  <w:num w:numId="1">
+    <w:abstractNumId w:val="0"/>
+  </w:num>
+</w:numbering>
 </file>
 
 <file path=word/styles.xml><?xml version="1.0" encoding="utf-8"?>
@@ -660,6 +1618,17 @@
     <w:semiHidden/>
     <w:unhideWhenUsed/>
   </w:style>
+  <w:style w:type="paragraph" w:styleId="ListParagraph">
+    <w:name w:val="List Paragraph"/>
+    <w:basedOn w:val="Normal"/>
+    <w:uiPriority w:val="34"/>
+    <w:qFormat/>
+    <w:rsid w:val="00A84EFE"/>
+    <w:pPr>
+      <w:ind w:left="720"/>
+      <w:contextualSpacing/>
+    </w:pPr>
+  </w:style>
 </w:styles>
 </file>
 

</xml_diff>

<commit_message>
added collective signing to articlePenTest
</commit_message>
<xml_diff>
--- a/articlesPenTest/sizma1.docx
+++ b/articlesPenTest/sizma1.docx
@@ -31,13 +31,7 @@
         <w:rPr>
           <w:i/>
         </w:rPr>
-        <w:t>3f + 2</w:t>
-      </w:r>
-      <w:r>
-        <w:rPr>
-          <w:i/>
-        </w:rPr>
-        <w:t xml:space="preserve"> </w:t>
+        <w:t xml:space="preserve">3f + 2 </w:t>
       </w:r>
       <w:r>
         <w:t xml:space="preserve">Byzatine hatasının oluştuğu ve </w:t>
@@ -46,13 +40,7 @@
         <w:rPr>
           <w:i/>
         </w:rPr>
-        <w:t>f</w:t>
-      </w:r>
-      <w:r>
-        <w:rPr>
-          <w:i/>
-        </w:rPr>
-        <w:t xml:space="preserve"> </w:t>
+        <w:t xml:space="preserve">f </w:t>
       </w:r>
       <w:r>
         <w:t xml:space="preserve">tolerans değerinin optimal kabul edildiği bir consensus grupta bu ağaç yapıları kullanılarak sisteme güvenilir düzeyde bir güvenlik kazandırılır. ByzCoin collectiive signed transactionlar (toplu imzalanmış işlemler) oluşturarak double spending ve selfish mining ataklarınız azaltır. Üstelik bu işlemi ByzCoin yaklışık bir dakikada yapar. Eğer bahsedilen ağaç yapılarıda düzgün optimize edilirse bu gecikme süresi yaklaşık 30 saniye kadar olur. Böylelikle ByzCoin Paybal şu an sunduğu throughput (maksimimum data  transferi) den bile daha fazla throughput a ulaşır. </w:t>
@@ -103,13 +91,7 @@
         <w:rPr>
           <w:rFonts w:cstheme="minorHAnsi"/>
         </w:rPr>
-        <w:t xml:space="preserve">transaction </w:t>
-      </w:r>
-      <w:r>
-        <w:rPr>
-          <w:rFonts w:cstheme="minorHAnsi"/>
-        </w:rPr>
-        <w:t xml:space="preserve">reversibility, double-spending gibi ataklar yapıldı. </w:t>
+        <w:t xml:space="preserve">transaction reversibility, double-spending gibi ataklar yapıldı. </w:t>
       </w:r>
     </w:p>
     <w:p/>
@@ -220,13 +202,7 @@
         <w:rPr>
           <w:i/>
         </w:rPr>
-        <w:t>Keyblocks</w:t>
-      </w:r>
-      <w:r>
-        <w:rPr>
-          <w:i/>
-        </w:rPr>
-        <w:t xml:space="preserve"> </w:t>
+        <w:t xml:space="preserve">Keyblocks </w:t>
       </w:r>
       <w:r>
         <w:t xml:space="preserve"> (Anahtar bloklar) lider (leader) i seçmek  kullanırlar ve yaklaşık her on dakikada bir mining yapılarak oluşturulurlar.  </w:t>
@@ -235,13 +211,7 @@
         <w:rPr>
           <w:i/>
         </w:rPr>
-        <w:t>Microblocks</w:t>
-      </w:r>
-      <w:r>
-        <w:rPr>
-          <w:i/>
-        </w:rPr>
-        <w:t xml:space="preserve"> </w:t>
+        <w:t xml:space="preserve">Microblocks </w:t>
       </w:r>
       <w:r>
         <w:t xml:space="preserve">(mikro bloklar) transcation ları içeren bloklardır. Bu bloklar seçilen lider blok tarafından oluşturulurlar ve doğrulanırlar(signed). Blokları bu şeklide ayıtmak Bitcoin-NG ye daha fazla throughput değeri verir. </w:t>
@@ -351,14 +321,13 @@
           <w:b/>
           <w:i/>
           <w:noProof/>
-          <w:u w:val="single"/>
           <w:lang w:eastAsia="tr-TR"/>
         </w:rPr>
         <w:drawing>
-          <wp:inline distT="0" distB="0" distL="0" distR="0" wp14:anchorId="02777381" wp14:editId="3B96DF39">
-            <wp:extent cx="2353056" cy="2175660"/>
-            <wp:effectExtent l="0" t="0" r="9525" b="0"/>
-            <wp:docPr id="1" name="Picture 1" descr="C:\Users\rıdvan\Desktop\CosiArcthitecture.PNG"/>
+          <wp:inline distT="0" distB="0" distL="0" distR="0">
+            <wp:extent cx="2353310" cy="2170430"/>
+            <wp:effectExtent l="0" t="0" r="8890" b="1270"/>
+            <wp:docPr id="2" name="Picture 2" descr="CosiArcthitecture"/>
             <wp:cNvGraphicFramePr>
               <a:graphicFrameLocks xmlns:a="http://schemas.openxmlformats.org/drawingml/2006/main" noChangeAspect="1"/>
             </wp:cNvGraphicFramePr>
@@ -366,7 +335,7 @@
               <a:graphicData uri="http://schemas.openxmlformats.org/drawingml/2006/picture">
                 <pic:pic xmlns:pic="http://schemas.openxmlformats.org/drawingml/2006/picture">
                   <pic:nvPicPr>
-                    <pic:cNvPr id="0" name="Picture 1" descr="C:\Users\rıdvan\Desktop\CosiArcthitecture.PNG"/>
+                    <pic:cNvPr id="0" name="Picture 1" descr="CosiArcthitecture"/>
                     <pic:cNvPicPr>
                       <a:picLocks noChangeAspect="1" noChangeArrowheads="1"/>
                     </pic:cNvPicPr>
@@ -387,7 +356,7 @@
                   <pic:spPr bwMode="auto">
                     <a:xfrm>
                       <a:off x="0" y="0"/>
-                      <a:ext cx="2365008" cy="2186711"/>
+                      <a:ext cx="2353310" cy="2170430"/>
                     </a:xfrm>
                     <a:prstGeom prst="rect">
                       <a:avLst/>
@@ -448,37 +417,7 @@
         <w:rPr>
           <w:b/>
         </w:rPr>
-        <w:t>1-</w:t>
-      </w:r>
-      <w:r>
-        <w:rPr>
-          <w:b/>
-        </w:rPr>
-        <w:t>Anno</w:t>
-      </w:r>
-      <w:r>
-        <w:rPr>
-          <w:b/>
-        </w:rPr>
-        <w:t>u</w:t>
-      </w:r>
-      <w:r>
-        <w:rPr>
-          <w:b/>
-        </w:rPr>
-        <w:t>n</w:t>
-      </w:r>
-      <w:r>
-        <w:rPr>
-          <w:b/>
-        </w:rPr>
-        <w:t>cement</w:t>
-      </w:r>
-      <w:r>
-        <w:rPr>
-          <w:b/>
-        </w:rPr>
-        <w:t xml:space="preserve"> : </w:t>
+        <w:t xml:space="preserve">1-Announcement : </w:t>
       </w:r>
       <w:r>
         <w:t xml:space="preserve">Bu fazda lider haberleşme ağacına collective signing işleminin ilk round un başladığını bildirir ve ek olarak imzalanacak mesajı gönderilebilir. Eğer mesaj gönderilmezse 3. Fazda gönderilir. </w:t>
@@ -507,19 +446,7 @@
         <w:rPr>
           <w:b/>
         </w:rPr>
-        <w:t>3-Challenge</w:t>
-      </w:r>
-      <w:r>
-        <w:rPr>
-          <w:b/>
-        </w:rPr>
-        <w:t xml:space="preserve"> :</w:t>
-      </w:r>
-      <w:r>
-        <w:rPr>
-          <w:b/>
-        </w:rPr>
-        <w:t xml:space="preserve"> </w:t>
+        <w:t xml:space="preserve">3-Challenge : </w:t>
       </w:r>
       <w:r>
         <w:t xml:space="preserve">Lider kriptografik hash fonksiyonlarını kullanarak collective Schnorr challenge değerini  hesaplar ve bunu ağaca aktarır. Eğer mesaj birinci fazda gönderilmediyse bu fazda mesaj da ağaca aktarılır. </w:t>
@@ -708,54 +635,135 @@
         <w:rPr>
           <w:i/>
         </w:rPr>
-        <w:t>share window</w:t>
-      </w:r>
-      <w:r>
-        <w:rPr>
-          <w:i/>
-        </w:rPr>
+        <w:t xml:space="preserve">share window </w:t>
+      </w:r>
+      <w:r>
+        <w:t xml:space="preserve">denilen yapılar kullanılarak pencere içindeki node lar arasında güç dengesi </w:t>
+      </w:r>
+      <w:r>
+        <w:rPr>
+          <w:i/>
+        </w:rPr>
+        <w:t xml:space="preserve">balance power </w:t>
+      </w:r>
+      <w:r>
+        <w:t xml:space="preserve">yapılır. Herhangi bir miner yeni bir blok bulduğunda </w:t>
+      </w:r>
+      <w:r>
+        <w:rPr>
+          <w:i/>
+        </w:rPr>
+        <w:t>consensus group share</w:t>
+      </w:r>
+      <w:r>
+        <w:t xml:space="preserve"> denilen bir nesne alır. Bu nesne ile miner bu trusteesler arasında üyelik kazanır diyebiliriz ve pencereyi bir birim ileri iter. Pencerenin dışında kalan eski share lar consensus grubun üyesi olmak için kullanılamazlar ve yok olurlar. Pencererin içinde share i olmayan node artık consensus grup içinde doğrulama yapmak başka deyişle karar vermek için kullanılamaz. Miner lar hash güçlerine göre grup içinde share alırlar ve bir miner ın ne kadar share i varsa grup içinde o kadar oy verme gücü(voting power) vardır. Kayan bu pencerenin boyu </w:t>
+      </w:r>
+      <w:r>
+        <w:rPr>
+          <w:i/>
+        </w:rPr>
+        <w:t xml:space="preserve">w  </w:t>
+      </w:r>
+      <w:r>
+        <w:t xml:space="preserve">ise ortalama block- mining oranı ve verilen zaman aralığı baz alınarak belirlenir.  Örneğin; ortalama blok mining oranın 10 dakika olduğu bir ortamda zaman aralığını bir gün belirlersek W= 144 olur. Pencere boyu şekilde ayarlanarak consensus grup sayısı ya da share sayısı belli değerlerde tutulabilir. </w:t>
+      </w:r>
+    </w:p>
+    <w:p>
+      <w:pPr>
+        <w:jc w:val="both"/>
+        <w:rPr>
+          <w:b/>
+          <w:i/>
+          <w:u w:val="single"/>
+        </w:rPr>
+      </w:pPr>
+      <w:r>
+        <w:rPr>
+          <w:b/>
+          <w:i/>
+          <w:u w:val="single"/>
+        </w:rPr>
+        <w:t>3.4 Mining Rewards and Transaction Fees</w:t>
+      </w:r>
+    </w:p>
+    <w:p>
+      <w:pPr>
+        <w:jc w:val="both"/>
+      </w:pPr>
+      <w:r>
+        <w:t xml:space="preserve">Bilindiği gibi Bitcoin ve Bitcoin ile aynı altyapıyı kullanan sanal paralarda en son bloğu bulan miner reward ödül ve ayrıca transaction ödülü verilir ve bu yolla miner lar işlem yapmaya teşvik edilerek ağın güvenliği artırılır. PBFTcoin de ise kazanılan ödül pencere içinde yer alan nodelara pencere içindeki share oranlarına göre paylaştırılır. Yani bir consensus grup üyesinin pencere içindeki hash gücünü temsil eden share ne kadar fazla ise o kadar ödül olur.  </w:t>
+      </w:r>
+    </w:p>
+    <w:p>
+      <w:pPr>
+        <w:jc w:val="both"/>
+        <w:rPr>
+          <w:b/>
+          <w:i/>
+          <w:u w:val="single"/>
+        </w:rPr>
+      </w:pPr>
+      <w:r>
+        <w:rPr>
+          <w:b/>
+          <w:i/>
+          <w:u w:val="single"/>
+        </w:rPr>
+        <w:t xml:space="preserve">3.5 Replacing MACs by Digital Signature </w:t>
+      </w:r>
+    </w:p>
+    <w:p>
+      <w:pPr>
+        <w:jc w:val="both"/>
+      </w:pPr>
+      <w:r>
+        <w:t xml:space="preserve">Bilindiği gibi PBFTcoin de MAC authentacion altyapısı kullanılır. Bu doğrulama biçiminde  consensus grubu oluşturan tüm node lar birbirleri arasında doğrudan haberleşir ve bu sistemi karmaşıklık değeri O(n^2) dir. ByzCoin de MAC authentication mekaniması yerini sayısal imzalara bırakmıştır. Consensus grup içerisinden belirlenen bir lider tüm imzaları toplar ve dağıtır. Böylelikle tüm nodelar birbirleri arasında haberleşmemiş olur. Bu da sistemin karmaşıklık değerini O(n^2) den O(n) lere indirir. </w:t>
+      </w:r>
+    </w:p>
+    <w:p>
+      <w:pPr>
+        <w:jc w:val="both"/>
+        <w:rPr>
+          <w:b/>
+          <w:i/>
+          <w:u w:val="single"/>
+        </w:rPr>
+      </w:pPr>
+      <w:r>
+        <w:rPr>
+          <w:b/>
+          <w:i/>
+          <w:u w:val="single"/>
+        </w:rPr>
+        <w:t>3.5 Scalable Collective Signing</w:t>
+      </w:r>
+    </w:p>
+    <w:p>
+      <w:pPr>
+        <w:ind w:firstLine="708"/>
+        <w:jc w:val="both"/>
+      </w:pPr>
+      <w:r>
+        <w:t xml:space="preserve">Daha önceden de bahsettiğimiz gibi ByzCoin de lider node her round da  mesajları dağıtır ve diğer nodeların bireysel olarak  bunları imzalamasını bekler ve sonra bunları toplar. Bu sisteme belli oranda performans katkısı sağlar; fakat node sayısı binlere ulaşmaya başladığında bu sistemde bazı problemlere sebep olur. Bunu ortadan kaldırmak için CoSi protokolü oluşturulmuştur. Bu protokol uygulanırken sıradan bir ByzCoin round una iki CoSi round işlemi uygulanır. İlk rounda PBFT protokolünün  pre-phase işlemi aynen uygulanır. Yani bu rounda lider node (owner of the current view) toplu imzaları (collective signature) ları toplar ve PBFT protokolunün pre-pare aşamasını uygular. Bu fazda liderin önerisi consensus node grubun üçte iki oyunu alarak onaylanırsa liderin önerisi doğru olarak  kabul edilir. </w:t>
+      </w:r>
+    </w:p>
+    <w:p>
+      <w:pPr>
+        <w:ind w:firstLine="708"/>
+        <w:jc w:val="both"/>
+      </w:pPr>
+      <w:r>
+        <w:t xml:space="preserve">PBFT tinin pre-pare fazında da olduğu gibi liderin bu önerisi kalıcı olarak kabul edilebilirdir; fakat bu önerinin kalıcı olarak işlenmesi için yeterli değildir. İkinci CoSi aşamasında lider node önerisinin işlenmesi için PBFT protokolünün commit phase aşamasını başlatır. İkinci aşama sonrasında alınan collective signature larda da liderin isteği üçte ikiden daha fazla oy alırsa bu istek kalıcı olarak işlenir. </w:t>
+      </w:r>
+    </w:p>
+    <w:p>
+      <w:pPr>
+        <w:ind w:firstLine="708"/>
+        <w:jc w:val="both"/>
+      </w:pPr>
+      <w:r>
         <w:t xml:space="preserve"> </w:t>
       </w:r>
-      <w:r>
-        <w:t xml:space="preserve">denilen yapılar kullanılarak pencere içindeki node lar arasında güç dengesi </w:t>
-      </w:r>
-      <w:r>
-        <w:rPr>
-          <w:i/>
-        </w:rPr>
-        <w:t xml:space="preserve">balance power </w:t>
-      </w:r>
-      <w:r>
-        <w:t xml:space="preserve">yapılır. Herhangi bir miner yeni bir blok bulduğunda </w:t>
-      </w:r>
-      <w:r>
-        <w:rPr>
-          <w:i/>
-        </w:rPr>
-        <w:t>consensus group share</w:t>
-      </w:r>
-      <w:r>
-        <w:t xml:space="preserve"> denilen bir nesne alır. Bu nesne ile miner bu trusteesler arasında üyelik kazanır diyebiliriz ve pencereyi bir birim ileri iter. Pencerenin dışında kalan eski share lar consensus grubun üyesi olmak için kullanılamazlar ve yok olurlar. Pencererin içinde share i olmayan node artık consensus grup içinde doğrulama yapmak başka deyişle karar vermek için kullanılamaz. Miner lar hash güçlerine göre grup içinde share alırlar ve bir miner ın ne kadar share i varsa grup içinde o kadar oy verme gücü(voting power) vardır. Kayan bu pencerenin boyu </w:t>
-      </w:r>
-      <w:r>
-        <w:rPr>
-          <w:i/>
-        </w:rPr>
-        <w:t xml:space="preserve">w  </w:t>
-      </w:r>
-      <w:r>
-        <w:t xml:space="preserve">ise ortalama block- mining oranı ve verilen zaman aralığı baz alınarak belirlenir.  Örneğin; ortalama blok mining oranın 10 dakika olduğu bir ortamda zaman aralığını bir gün belirlersek W= 144 olur. Pencere boyu şekilde ayarlanarak consensus grup sayısı ya da share sayısı belli değerlerde tutulabilir. </w:t>
-      </w:r>
-    </w:p>
-    <w:p>
-      <w:pPr>
-        <w:jc w:val="both"/>
-      </w:pPr>
-    </w:p>
-    <w:p>
-      <w:pPr>
-        <w:jc w:val="both"/>
-      </w:pPr>
     </w:p>
     <w:p>
       <w:bookmarkStart w:id="0" w:name="_GoBack"/>
@@ -1261,7 +1269,10 @@
   <w:style w:type="paragraph" w:default="1" w:styleId="Normal">
     <w:name w:val="Normal"/>
     <w:qFormat/>
-    <w:rsid w:val="00AA2ED9"/>
+    <w:rsid w:val="00274115"/>
+    <w:pPr>
+      <w:spacing w:line="256" w:lineRule="auto"/>
+    </w:pPr>
   </w:style>
   <w:style w:type="character" w:default="1" w:styleId="DefaultParagraphFont">
     <w:name w:val="Default Paragraph Font"/>
@@ -1297,6 +1308,7 @@
     <w:qFormat/>
     <w:rsid w:val="00A84EFE"/>
     <w:pPr>
+      <w:spacing w:line="259" w:lineRule="auto"/>
       <w:ind w:left="720"/>
       <w:contextualSpacing/>
     </w:pPr>

</xml_diff>

<commit_message>
added keyblock conflict and selfish mining
</commit_message>
<xml_diff>
--- a/articlesPenTest/sizma1.docx
+++ b/articlesPenTest/sizma1.docx
@@ -942,7 +942,253 @@
         <w:t xml:space="preserve">Keybloklar proof of work için kullanılırlar. Bunun için bir kayan pencere oluşturulur ve consensus grup üyeleri böyle belirlenir. Daha önce bu mekanizma bölüm 3.2 de detaylı anlatılmıştır. Her çıkarılan yeni keyblock yeni bir consensus group u temsil eder. Bu da toplu imzalanacak mikrobloklar için yeni public key setleri demektir. </w:t>
       </w:r>
     </w:p>
-    <w:p/>
+    <w:p>
+      <w:r>
+        <w:tab/>
+      </w:r>
+      <w:r>
+        <w:t xml:space="preserve">ByzCoin </w:t>
+      </w:r>
+      <w:r>
+        <w:t>de consensus</w:t>
+      </w:r>
+      <w:r>
+        <w:t xml:space="preserve"> grup içindeki çoğunluk zararlı (saldırgan tarafıdan ele geçirilmiş) </w:t>
+      </w:r>
+      <w:r>
+        <w:t xml:space="preserve">liderin son işlenen bloklar üzerinde işlem yapmasına izin vermezler. </w:t>
+      </w:r>
+      <w:r>
+        <w:t xml:space="preserve">Keyblock çıkarmak için node lar arasında yine bir yarış söz konusudur. </w:t>
+      </w:r>
+      <w:r>
+        <w:t xml:space="preserve">Bu da grupta fork lara neden olur ve daha tutarsız (inconsistent) grup oluşmasına neden olur. </w:t>
+      </w:r>
+      <w:r>
+        <w:t>Fakat bu forklar en fazla PBFT de ge</w:t>
+      </w:r>
+      <w:r>
+        <w:t xml:space="preserve">çici interrupt lara neden olur ve bu problemin çözümü bölüm 3.6.1 de anlatılacaktır. </w:t>
+      </w:r>
+    </w:p>
+    <w:p>
+      <w:r>
+        <w:rPr>
+          <w:noProof/>
+          <w:lang w:eastAsia="tr-TR"/>
+        </w:rPr>
+        <w:drawing>
+          <wp:inline distT="0" distB="0" distL="0" distR="0">
+            <wp:extent cx="2669286" cy="1902661"/>
+            <wp:effectExtent l="19050" t="0" r="0" b="0"/>
+            <wp:docPr id="2" name="Resim 1" descr="C:\Users\RIDVAN\Desktop\byzcoinArc.PNG"/>
+            <wp:cNvGraphicFramePr>
+              <a:graphicFrameLocks xmlns:a="http://schemas.openxmlformats.org/drawingml/2006/main" noChangeAspect="1"/>
+            </wp:cNvGraphicFramePr>
+            <a:graphic xmlns:a="http://schemas.openxmlformats.org/drawingml/2006/main">
+              <a:graphicData uri="http://schemas.openxmlformats.org/drawingml/2006/picture">
+                <pic:pic xmlns:pic="http://schemas.openxmlformats.org/drawingml/2006/picture">
+                  <pic:nvPicPr>
+                    <pic:cNvPr id="0" name="Picture 1" descr="C:\Users\RIDVAN\Desktop\byzcoinArc.PNG"/>
+                    <pic:cNvPicPr>
+                      <a:picLocks noChangeAspect="1" noChangeArrowheads="1"/>
+                    </pic:cNvPicPr>
+                  </pic:nvPicPr>
+                  <pic:blipFill>
+                    <a:blip r:embed="rId7"/>
+                    <a:srcRect/>
+                    <a:stretch>
+                      <a:fillRect/>
+                    </a:stretch>
+                  </pic:blipFill>
+                  <pic:spPr bwMode="auto">
+                    <a:xfrm>
+                      <a:off x="0" y="0"/>
+                      <a:ext cx="2669763" cy="1903001"/>
+                    </a:xfrm>
+                    <a:prstGeom prst="rect">
+                      <a:avLst/>
+                    </a:prstGeom>
+                    <a:noFill/>
+                    <a:ln w="9525">
+                      <a:noFill/>
+                      <a:miter lim="800000"/>
+                      <a:headEnd/>
+                      <a:tailEnd/>
+                    </a:ln>
+                  </pic:spPr>
+                </pic:pic>
+              </a:graphicData>
+            </a:graphic>
+          </wp:inline>
+        </w:drawing>
+      </w:r>
+    </w:p>
+    <w:p>
+      <w:r>
+        <w:t xml:space="preserve">Transcation doğrulama mekanizmasını lider seçiminden ve consensus grup oluşumundan ayırarak </w:t>
+      </w:r>
+      <w:r>
+        <w:t xml:space="preserve"> Şekil 4 te gösterilen ByzCoin altyapısı tamamlanmıştır. </w:t>
+      </w:r>
+    </w:p>
+    <w:p>
+      <w:pPr>
+        <w:rPr>
+          <w:b/>
+          <w:i/>
+          <w:u w:val="single"/>
+        </w:rPr>
+      </w:pPr>
+      <w:r>
+        <w:rPr>
+          <w:b/>
+          <w:i/>
+          <w:u w:val="single"/>
+        </w:rPr>
+        <w:t xml:space="preserve">3.6.1 Keyblock </w:t>
+      </w:r>
+      <w:r>
+        <w:t>Conflict</w:t>
+      </w:r>
+      <w:r>
+        <w:rPr>
+          <w:b/>
+          <w:i/>
+          <w:u w:val="single"/>
+        </w:rPr>
+        <w:t xml:space="preserve"> and Selfish Mining</w:t>
+      </w:r>
+    </w:p>
+    <w:p>
+      <w:pPr>
+        <w:ind w:firstLine="708"/>
+        <w:jc w:val="both"/>
+      </w:pPr>
+      <w:r>
+        <w:t xml:space="preserve">PBFT en temelde microbloklar içindeki forkları ortadan kalıdırarak </w:t>
+      </w:r>
+      <w:r>
+        <w:t xml:space="preserve"> bloğa </w:t>
+      </w:r>
+      <w:r>
+        <w:t>güçlü tutarlı</w:t>
+      </w:r>
+      <w:r>
+        <w:t>lık</w:t>
+      </w:r>
+      <w:r>
+        <w:t xml:space="preserve"> (strong consistency) </w:t>
+      </w:r>
+      <w:r>
+        <w:t>sağlar.</w:t>
+      </w:r>
+      <w:r>
+        <w:t xml:space="preserve">Minerlar keybloklar içindeki bu tutarsızlık problemlerini çözmek için toplu olarak karar verirler. </w:t>
+      </w:r>
+      <w:r>
+        <w:t xml:space="preserve">Fakat hala Bitcoin de olduğu gibi [13] Selfish mining gibi atakların bu tür tutarsızlıkların olduğu gruplara yapılması mümkündür. </w:t>
+      </w:r>
+      <w:r>
+        <w:t xml:space="preserve">Bir miner iki bloktan biri rastgele seçip </w:t>
+      </w:r>
+      <w:r>
+        <w:t xml:space="preserve">ve onu takip ederse bu durumda sık sık forklar oluşur. </w:t>
+      </w:r>
+      <w:r>
+        <w:t>Bu yöntemde keybloklar minerlar arasında eşit dağıtılamaz ve forklar oluşur. Başka bir yöntem olarak ise en az geçen hash</w:t>
+      </w:r>
+      <w:r>
+        <w:t>(smallest hash)</w:t>
+      </w:r>
+      <w:r>
+        <w:t xml:space="preserve"> değeri kullanılır. </w:t>
+      </w:r>
+      <w:r>
+        <w:t>Yani grup içinde en az geçen hash değeri k</w:t>
+      </w:r>
+      <w:r>
+        <w:t xml:space="preserve">ime aitse keyblok ona veririlir; fakat bu yöntem selfish mining ataklarını oldukça artırır. </w:t>
+      </w:r>
+    </w:p>
+    <w:p>
+      <w:pPr>
+        <w:ind w:firstLine="708"/>
+        <w:jc w:val="both"/>
+      </w:pPr>
+      <w:r>
+        <w:rPr>
+          <w:noProof/>
+          <w:lang w:eastAsia="tr-TR"/>
+        </w:rPr>
+        <w:drawing>
+          <wp:inline distT="0" distB="0" distL="0" distR="0">
+            <wp:extent cx="3022854" cy="2049627"/>
+            <wp:effectExtent l="19050" t="0" r="6096" b="0"/>
+            <wp:docPr id="4" name="Resim 2" descr="C:\Users\RIDVAN\Desktop\selfishm.PNG"/>
+            <wp:cNvGraphicFramePr>
+              <a:graphicFrameLocks xmlns:a="http://schemas.openxmlformats.org/drawingml/2006/main" noChangeAspect="1"/>
+            </wp:cNvGraphicFramePr>
+            <a:graphic xmlns:a="http://schemas.openxmlformats.org/drawingml/2006/main">
+              <a:graphicData uri="http://schemas.openxmlformats.org/drawingml/2006/picture">
+                <pic:pic xmlns:pic="http://schemas.openxmlformats.org/drawingml/2006/picture">
+                  <pic:nvPicPr>
+                    <pic:cNvPr id="0" name="Picture 2" descr="C:\Users\RIDVAN\Desktop\selfishm.PNG"/>
+                    <pic:cNvPicPr>
+                      <a:picLocks noChangeAspect="1" noChangeArrowheads="1"/>
+                    </pic:cNvPicPr>
+                  </pic:nvPicPr>
+                  <pic:blipFill>
+                    <a:blip r:embed="rId8"/>
+                    <a:srcRect/>
+                    <a:stretch>
+                      <a:fillRect/>
+                    </a:stretch>
+                  </pic:blipFill>
+                  <pic:spPr bwMode="auto">
+                    <a:xfrm>
+                      <a:off x="0" y="0"/>
+                      <a:ext cx="3024463" cy="2050718"/>
+                    </a:xfrm>
+                    <a:prstGeom prst="rect">
+                      <a:avLst/>
+                    </a:prstGeom>
+                    <a:noFill/>
+                    <a:ln w="9525">
+                      <a:noFill/>
+                      <a:miter lim="800000"/>
+                      <a:headEnd/>
+                      <a:tailEnd/>
+                    </a:ln>
+                  </pic:spPr>
+                </pic:pic>
+              </a:graphicData>
+            </a:graphic>
+          </wp:inline>
+        </w:drawing>
+      </w:r>
+    </w:p>
+    <w:p>
+      <w:r>
+        <w:tab/>
+      </w:r>
+      <w:r>
+        <w:t xml:space="preserve">Selfish mining ataklarını azaltıp bu forkları ortadan kaldırmak için Şekil 5 te gösterilen algoritma kullanılabilir. Bu algoritmayla </w:t>
+      </w:r>
+      <w:r>
+        <w:t>içinde  fork tespit ke</w:t>
+      </w:r>
+      <w:r>
+        <w:t>y</w:t>
+      </w:r>
+      <w:r>
+        <w:t xml:space="preserve">blokların başlık hash leri küçükten </w:t>
+      </w:r>
+      <w:r>
+        <w:lastRenderedPageBreak/>
+        <w:t xml:space="preserve">büyüğe doğru sıralanarak bir diziye yazılır. Sonra bu dizinin hashi alınarak fork u kazanan keyblok blonur. </w:t>
+      </w:r>
+    </w:p>
     <w:sectPr>
       <w:pgSz w:w="11906" w:h="16838"/>
       <w:pgMar w:top="1417" w:right="1417" w:bottom="1417" w:left="1417" w:header="708" w:footer="708" w:gutter="0"/>
@@ -1542,7 +1788,7 @@
   <a:extraClrSchemeLst/>
   <a:extLst>
     <a:ext uri="{05A4C25C-085E-4340-85A3-A5531E510DB2}">
-      <thm15:themeFamily xmlns:thm15="http://schemas.microsoft.com/office/thememl/2012/main" xmlns="" name="Office Theme" id="{62F939B6-93AF-4DB8-9C6B-D6C7DFDC589F}" vid="{4A3C46E8-61CC-4603-A589-7422A47A8E4A}"/>
+      <thm15:themeFamily xmlns="" xmlns:thm15="http://schemas.microsoft.com/office/thememl/2012/main" name="Office Theme" id="{62F939B6-93AF-4DB8-9C6B-D6C7DFDC589F}" vid="{4A3C46E8-61CC-4603-A589-7422A47A8E4A}"/>
     </a:ext>
   </a:extLst>
 </a:theme>

</xml_diff>

<commit_message>
added tree fault tolerance
</commit_message>
<xml_diff>
--- a/articlesPenTest/sizma1.docx
+++ b/articlesPenTest/sizma1.docx
@@ -1,6 +1,6 @@
 
 <file path=word/document.xml><?xml version="1.0" encoding="utf-8"?>
-<w:document xmlns:ve="http://schemas.openxmlformats.org/markup-compatibility/2006" xmlns:o="urn:schemas-microsoft-com:office:office" xmlns:r="http://schemas.openxmlformats.org/officeDocument/2006/relationships" xmlns:m="http://schemas.openxmlformats.org/officeDocument/2006/math" xmlns:v="urn:schemas-microsoft-com:vml" xmlns:wp="http://schemas.openxmlformats.org/drawingml/2006/wordprocessingDrawing" xmlns:w10="urn:schemas-microsoft-com:office:word" xmlns:w="http://schemas.openxmlformats.org/wordprocessingml/2006/main" xmlns:wne="http://schemas.microsoft.com/office/word/2006/wordml">
+<w:document xmlns:wpc="http://schemas.microsoft.com/office/word/2010/wordprocessingCanvas" xmlns:mc="http://schemas.openxmlformats.org/markup-compatibility/2006" xmlns:o="urn:schemas-microsoft-com:office:office" xmlns:r="http://schemas.openxmlformats.org/officeDocument/2006/relationships" xmlns:m="http://schemas.openxmlformats.org/officeDocument/2006/math" xmlns:v="urn:schemas-microsoft-com:vml" xmlns:wp14="http://schemas.microsoft.com/office/word/2010/wordprocessingDrawing" xmlns:wp="http://schemas.openxmlformats.org/drawingml/2006/wordprocessingDrawing" xmlns:w10="urn:schemas-microsoft-com:office:word" xmlns:w="http://schemas.openxmlformats.org/wordprocessingml/2006/main" xmlns:w14="http://schemas.microsoft.com/office/word/2010/wordml" xmlns:w15="http://schemas.microsoft.com/office/word/2012/wordml" xmlns:wpg="http://schemas.microsoft.com/office/word/2010/wordprocessingGroup" xmlns:wpi="http://schemas.microsoft.com/office/word/2010/wordprocessingInk" xmlns:wne="http://schemas.microsoft.com/office/word/2006/wordml" xmlns:wps="http://schemas.microsoft.com/office/word/2010/wordprocessingShape" mc:Ignorable="w14 w15 wp14">
   <w:body>
     <w:p>
       <w:pPr>
@@ -10,8 +10,6 @@
           <w:u w:val="single"/>
         </w:rPr>
       </w:pPr>
-      <w:bookmarkStart w:id="0" w:name="_GoBack"/>
-      <w:bookmarkEnd w:id="0"/>
       <w:r>
         <w:rPr>
           <w:b/>
@@ -1046,18 +1044,7 @@
           <w:i/>
           <w:u w:val="single"/>
         </w:rPr>
-        <w:t xml:space="preserve">3.6.1 Keyblock </w:t>
-      </w:r>
-      <w:r>
-        <w:t>Conflict</w:t>
-      </w:r>
-      <w:r>
-        <w:rPr>
-          <w:b/>
-          <w:i/>
-          <w:u w:val="single"/>
-        </w:rPr>
-        <w:t xml:space="preserve"> and Selfish Mining</w:t>
+        <w:t>3.6.1 Keyblock Conflict and Selfish Mining</w:t>
       </w:r>
     </w:p>
     <w:p>
@@ -1184,10 +1171,233 @@
       <w:r>
         <w:t xml:space="preserve">blokların başlık hash leri küçükten </w:t>
       </w:r>
+    </w:p>
+    <w:p>
+      <w:pPr>
+        <w:jc w:val="both"/>
+      </w:pPr>
       <w:r>
         <w:lastRenderedPageBreak/>
         <w:t xml:space="preserve">büyüğe doğru sıralanarak bir diziye yazılır. Sonra bu dizinin hashi alınarak fork u kazanan keyblok blonur. </w:t>
       </w:r>
+    </w:p>
+    <w:p>
+      <w:pPr>
+        <w:jc w:val="both"/>
+        <w:rPr>
+          <w:b/>
+          <w:i/>
+          <w:u w:val="single"/>
+        </w:rPr>
+      </w:pPr>
+      <w:r>
+        <w:rPr>
+          <w:b/>
+          <w:i/>
+          <w:u w:val="single"/>
+        </w:rPr>
+        <w:t xml:space="preserve">3.6.2 Leader Election and PBFT View Changes </w:t>
+      </w:r>
+    </w:p>
+    <w:p>
+      <w:pPr>
+        <w:ind w:firstLine="708"/>
+        <w:jc w:val="both"/>
+      </w:pPr>
+      <w:r>
+        <w:t xml:space="preserve">Lider nodu transcation doğrulama için ayırmak mining işleme ek yük getirir. </w:t>
+      </w:r>
+      <w:r>
+        <w:t xml:space="preserve">Şimdiye kadar anlattığımız bölümlerde lider node çalışmalarına devam ettiği sürece bu node un üzerinde hiç değişiklik olmadığı varsaydık. </w:t>
+      </w:r>
+      <w:r>
+        <w:t xml:space="preserve">Eğer bu varsayım devam ederse </w:t>
+      </w:r>
+      <w:r>
+        <w:t>lider node hangi transaction ın doğrulanacağına hangisinin doğrulan</w:t>
+      </w:r>
+      <w:r>
+        <w:t xml:space="preserve">mayacağına karar vermiş olur. Böyle bir durumda </w:t>
+      </w:r>
+      <w:r>
+        <w:t xml:space="preserve">yukardaki bölümlerde bahsedilen </w:t>
+      </w:r>
+      <w:r>
+        <w:t xml:space="preserve">node lar arasında eşit olmaya zorlama kuralını ihlal etmiş </w:t>
+      </w:r>
+      <w:r>
+        <w:t>olunur</w:t>
+      </w:r>
+      <w:r>
+        <w:t xml:space="preserve">. </w:t>
+      </w:r>
+      <w:r>
+        <w:t xml:space="preserve">Bu durumu düzeltmek için </w:t>
+      </w:r>
+      <w:r>
+        <w:t xml:space="preserve">her yeni keyblock imzalandığında </w:t>
+      </w:r>
+      <w:r>
+        <w:t xml:space="preserve">ByzCoin </w:t>
+      </w:r>
+      <w:r>
+        <w:t xml:space="preserve">keyblock miner ı zorunlu olarak PBFT view- change (PBFT durum değişimi ) işlemine zorlar. Böyle yapılarak her durumda </w:t>
+      </w:r>
+      <w:r>
+        <w:t xml:space="preserve">transaction doğrulama hakkını kazanan doğru miner a transaction doğrulama hakkını verilir.  </w:t>
+      </w:r>
+    </w:p>
+    <w:p>
+      <w:pPr>
+        <w:jc w:val="both"/>
+        <w:rPr>
+          <w:b/>
+          <w:i/>
+          <w:u w:val="single"/>
+        </w:rPr>
+      </w:pPr>
+      <w:r>
+        <w:rPr>
+          <w:b/>
+          <w:i/>
+          <w:u w:val="single"/>
+        </w:rPr>
+        <w:t>3.6.3 Tree Creation in ByzCoin</w:t>
+      </w:r>
+    </w:p>
+    <w:p>
+      <w:pPr>
+        <w:jc w:val="both"/>
+      </w:pPr>
+      <w:r>
+        <w:tab/>
+        <w:t>Bir miner yeni bir keyblo</w:t>
+      </w:r>
+      <w:r>
+        <w:t>c</w:t>
+      </w:r>
+      <w:r>
+        <w:t xml:space="preserve">k çıkarmayı başarırsa, </w:t>
+      </w:r>
+      <w:r>
+        <w:t xml:space="preserve">kendini leader node ilan edip collective signig işlemini yapmak </w:t>
+      </w:r>
+      <w:r>
+        <w:t xml:space="preserve">için </w:t>
+      </w:r>
+      <w:r>
+        <w:t xml:space="preserve">bir CoSi communication tree (CoSi iletişim ağacı) oluşturmak zorundadır. </w:t>
+      </w:r>
+      <w:r>
+        <w:t>Eğer tüm minerlar böyle bir geçiş yapmak (view change) ist</w:t>
+      </w:r>
+      <w:r>
+        <w:t xml:space="preserve">erlerse, böyle bir durumda sistemin koordine olması için O(n) mesaj gerekir. </w:t>
+      </w:r>
+      <w:r>
+        <w:t>Her keyblock round işleminin başında</w:t>
+      </w:r>
+      <w:r>
+        <w:t xml:space="preserve"> sistemin performansını düşüren </w:t>
+      </w:r>
+      <w:r>
+        <w:t xml:space="preserve"> bu işlemden kurtulmak için </w:t>
+      </w:r>
+      <w:r>
+        <w:t xml:space="preserve">her miner bir sonraki round işleminin ağacını otomatik olarak oluşturur. </w:t>
+      </w:r>
+      <w:r>
+        <w:t xml:space="preserve">Block chain i tüm tree leri tutan bir ağaç olarak düşünürsek </w:t>
+      </w:r>
+      <w:r>
+        <w:t>bu işlem için yaklış O(1) mesaj gerekir ve bu işlem</w:t>
+      </w:r>
+      <w:r>
+        <w:t>,  sistemin</w:t>
+      </w:r>
+      <w:r>
+        <w:t xml:space="preserve"> performansına</w:t>
+      </w:r>
+      <w:r>
+        <w:t xml:space="preserve"> oldukça</w:t>
+      </w:r>
+      <w:r>
+        <w:t xml:space="preserve"> katkı sağlar. </w:t>
+      </w:r>
+    </w:p>
+    <w:p>
+      <w:pPr>
+        <w:jc w:val="both"/>
+        <w:rPr>
+          <w:b/>
+          <w:i/>
+          <w:u w:val="single"/>
+        </w:rPr>
+      </w:pPr>
+      <w:r>
+        <w:rPr>
+          <w:b/>
+          <w:i/>
+          <w:u w:val="single"/>
+        </w:rPr>
+        <w:t>3.7 Tolerating Churn and Byzantine Faults</w:t>
+      </w:r>
+    </w:p>
+    <w:p>
+      <w:pPr>
+        <w:jc w:val="both"/>
+      </w:pPr>
+      <w:r>
+        <w:t xml:space="preserve">Bu bölümde özellikle ağaç yapılarında ve Byzatine hata durumlarında oluşan tolerans değeri sorunları anlatılacaktır. </w:t>
+      </w:r>
+    </w:p>
+    <w:p>
+      <w:pPr>
+        <w:jc w:val="both"/>
+        <w:rPr>
+          <w:b/>
+          <w:i/>
+          <w:u w:val="single"/>
+        </w:rPr>
+      </w:pPr>
+      <w:r>
+        <w:rPr>
+          <w:b/>
+          <w:i/>
+          <w:u w:val="single"/>
+        </w:rPr>
+        <w:t xml:space="preserve">3.7.1 </w:t>
+      </w:r>
+      <w:r>
+        <w:rPr>
+          <w:b/>
+          <w:i/>
+          <w:u w:val="single"/>
+        </w:rPr>
+        <w:t>Tree Fault Tolerance</w:t>
+      </w:r>
+    </w:p>
+    <w:p>
+      <w:pPr>
+        <w:jc w:val="both"/>
+      </w:pPr>
+      <w:r>
+        <w:t xml:space="preserve">CoSi protokolü içerisinde ciddi hata tolerans değerleri oluşmaktadır; fakat </w:t>
+      </w:r>
+      <w:r>
+        <w:t>ByzCoin içerisindeki ağaç yapılarının view değişikliği ya da başka mekanizmalar kullanılarak sistemin güve</w:t>
+      </w:r>
+      <w:r>
+        <w:t>n</w:t>
+      </w:r>
+      <w:r>
+        <w:t xml:space="preserve">lik seviyesi artırılmıştır; ama yapılan çalışmlar gösteriyor ki </w:t>
+      </w:r>
+      <w:r>
+        <w:t xml:space="preserve">bir saldırgan sistemde imzalamak(signing tree)için kullanılan bu nodeları ele geçirirse tüm sistemi tehdit edecek ataklar yapabilir. </w:t>
+      </w:r>
+      <w:bookmarkStart w:id="0" w:name="_GoBack"/>
+      <w:bookmarkEnd w:id="0"/>
     </w:p>
     <w:sectPr>
       <w:pgSz w:w="11906" w:h="16838"/>
@@ -1200,7 +1410,7 @@
 </file>
 
 <file path=word/numbering.xml><?xml version="1.0" encoding="utf-8"?>
-<w:numbering xmlns:ve="http://schemas.openxmlformats.org/markup-compatibility/2006" xmlns:o="urn:schemas-microsoft-com:office:office" xmlns:r="http://schemas.openxmlformats.org/officeDocument/2006/relationships" xmlns:m="http://schemas.openxmlformats.org/officeDocument/2006/math" xmlns:v="urn:schemas-microsoft-com:vml" xmlns:wp="http://schemas.openxmlformats.org/drawingml/2006/wordprocessingDrawing" xmlns:w10="urn:schemas-microsoft-com:office:word" xmlns:w="http://schemas.openxmlformats.org/wordprocessingml/2006/main" xmlns:wne="http://schemas.microsoft.com/office/word/2006/wordml">
+<w:numbering xmlns:wpc="http://schemas.microsoft.com/office/word/2010/wordprocessingCanvas" xmlns:mc="http://schemas.openxmlformats.org/markup-compatibility/2006" xmlns:o="urn:schemas-microsoft-com:office:office" xmlns:r="http://schemas.openxmlformats.org/officeDocument/2006/relationships" xmlns:m="http://schemas.openxmlformats.org/officeDocument/2006/math" xmlns:v="urn:schemas-microsoft-com:vml" xmlns:wp14="http://schemas.microsoft.com/office/word/2010/wordprocessingDrawing" xmlns:wp="http://schemas.openxmlformats.org/drawingml/2006/wordprocessingDrawing" xmlns:w10="urn:schemas-microsoft-com:office:word" xmlns:w="http://schemas.openxmlformats.org/wordprocessingml/2006/main" xmlns:w14="http://schemas.microsoft.com/office/word/2010/wordml" xmlns:w15="http://schemas.microsoft.com/office/word/2012/wordml" xmlns:wpg="http://schemas.microsoft.com/office/word/2010/wordprocessingGroup" xmlns:wpi="http://schemas.microsoft.com/office/word/2010/wordprocessingInk" xmlns:wne="http://schemas.microsoft.com/office/word/2006/wordml" xmlns:wps="http://schemas.microsoft.com/office/word/2010/wordprocessingShape" mc:Ignorable="w14 w15 wp14">
   <w:abstractNum w:abstractNumId="0">
     <w:nsid w:val="307C49BA"/>
     <w:multiLevelType w:val="hybridMultilevel"/>
@@ -1297,7 +1507,7 @@
 </file>
 
 <file path=word/styles.xml><?xml version="1.0" encoding="utf-8"?>
-<w:styles xmlns:r="http://schemas.openxmlformats.org/officeDocument/2006/relationships" xmlns:w="http://schemas.openxmlformats.org/wordprocessingml/2006/main">
+<w:styles xmlns:mc="http://schemas.openxmlformats.org/markup-compatibility/2006" xmlns:r="http://schemas.openxmlformats.org/officeDocument/2006/relationships" xmlns:w="http://schemas.openxmlformats.org/wordprocessingml/2006/main" xmlns:w14="http://schemas.microsoft.com/office/word/2010/wordml" xmlns:w15="http://schemas.microsoft.com/office/word/2012/wordml" mc:Ignorable="w14 w15">
   <w:docDefaults>
     <w:rPrDefault>
       <w:rPr>
@@ -1313,144 +1523,378 @@
       </w:pPr>
     </w:pPrDefault>
   </w:docDefaults>
-  <w:latentStyles w:defLockedState="0" w:defUIPriority="99" w:defSemiHidden="1" w:defUnhideWhenUsed="1" w:defQFormat="0" w:count="267">
-    <w:lsdException w:name="Normal" w:semiHidden="0" w:uiPriority="0" w:unhideWhenUsed="0" w:qFormat="1"/>
-    <w:lsdException w:name="heading 1" w:semiHidden="0" w:uiPriority="9" w:unhideWhenUsed="0" w:qFormat="1"/>
-    <w:lsdException w:name="heading 2" w:uiPriority="9" w:qFormat="1"/>
-    <w:lsdException w:name="heading 3" w:uiPriority="9" w:qFormat="1"/>
-    <w:lsdException w:name="heading 4" w:uiPriority="9" w:qFormat="1"/>
-    <w:lsdException w:name="heading 5" w:uiPriority="9" w:qFormat="1"/>
-    <w:lsdException w:name="heading 6" w:uiPriority="9" w:qFormat="1"/>
-    <w:lsdException w:name="heading 7" w:uiPriority="9" w:qFormat="1"/>
-    <w:lsdException w:name="heading 8" w:uiPriority="9" w:qFormat="1"/>
-    <w:lsdException w:name="heading 9" w:uiPriority="9" w:qFormat="1"/>
-    <w:lsdException w:name="toc 1" w:uiPriority="39"/>
-    <w:lsdException w:name="toc 2" w:uiPriority="39"/>
-    <w:lsdException w:name="toc 3" w:uiPriority="39"/>
-    <w:lsdException w:name="toc 4" w:uiPriority="39"/>
-    <w:lsdException w:name="toc 5" w:uiPriority="39"/>
-    <w:lsdException w:name="toc 6" w:uiPriority="39"/>
-    <w:lsdException w:name="toc 7" w:uiPriority="39"/>
-    <w:lsdException w:name="toc 8" w:uiPriority="39"/>
-    <w:lsdException w:name="toc 9" w:uiPriority="39"/>
-    <w:lsdException w:name="caption" w:uiPriority="35" w:qFormat="1"/>
-    <w:lsdException w:name="Title" w:semiHidden="0" w:uiPriority="10" w:unhideWhenUsed="0" w:qFormat="1"/>
-    <w:lsdException w:name="Default Paragraph Font" w:uiPriority="1"/>
-    <w:lsdException w:name="Subtitle" w:semiHidden="0" w:uiPriority="11" w:unhideWhenUsed="0" w:qFormat="1"/>
-    <w:lsdException w:name="Strong" w:semiHidden="0" w:uiPriority="22" w:unhideWhenUsed="0" w:qFormat="1"/>
-    <w:lsdException w:name="Emphasis" w:semiHidden="0" w:uiPriority="20" w:unhideWhenUsed="0" w:qFormat="1"/>
-    <w:lsdException w:name="Table Grid" w:semiHidden="0" w:uiPriority="39" w:unhideWhenUsed="0"/>
-    <w:lsdException w:name="Placeholder Text" w:unhideWhenUsed="0"/>
-    <w:lsdException w:name="No Spacing" w:semiHidden="0" w:uiPriority="1" w:unhideWhenUsed="0" w:qFormat="1"/>
-    <w:lsdException w:name="Light Shading" w:semiHidden="0" w:uiPriority="60" w:unhideWhenUsed="0"/>
-    <w:lsdException w:name="Light List" w:semiHidden="0" w:uiPriority="61" w:unhideWhenUsed="0"/>
-    <w:lsdException w:name="Light Grid" w:semiHidden="0" w:uiPriority="62" w:unhideWhenUsed="0"/>
-    <w:lsdException w:name="Medium Shading 1" w:semiHidden="0" w:uiPriority="63" w:unhideWhenUsed="0"/>
-    <w:lsdException w:name="Medium Shading 2" w:semiHidden="0" w:uiPriority="64" w:unhideWhenUsed="0"/>
-    <w:lsdException w:name="Medium List 1" w:semiHidden="0" w:uiPriority="65" w:unhideWhenUsed="0"/>
-    <w:lsdException w:name="Medium List 2" w:semiHidden="0" w:uiPriority="66" w:unhideWhenUsed="0"/>
-    <w:lsdException w:name="Medium Grid 1" w:semiHidden="0" w:uiPriority="67" w:unhideWhenUsed="0"/>
-    <w:lsdException w:name="Medium Grid 2" w:semiHidden="0" w:uiPriority="68" w:unhideWhenUsed="0"/>
-    <w:lsdException w:name="Medium Grid 3" w:semiHidden="0" w:uiPriority="69" w:unhideWhenUsed="0"/>
-    <w:lsdException w:name="Dark List" w:semiHidden="0" w:uiPriority="70" w:unhideWhenUsed="0"/>
-    <w:lsdException w:name="Colorful Shading" w:semiHidden="0" w:uiPriority="71" w:unhideWhenUsed="0"/>
-    <w:lsdException w:name="Colorful List" w:semiHidden="0" w:uiPriority="72" w:unhideWhenUsed="0"/>
-    <w:lsdException w:name="Colorful Grid" w:semiHidden="0" w:uiPriority="73" w:unhideWhenUsed="0"/>
-    <w:lsdException w:name="Light Shading Accent 1" w:semiHidden="0" w:uiPriority="60" w:unhideWhenUsed="0"/>
-    <w:lsdException w:name="Light List Accent 1" w:semiHidden="0" w:uiPriority="61" w:unhideWhenUsed="0"/>
-    <w:lsdException w:name="Light Grid Accent 1" w:semiHidden="0" w:uiPriority="62" w:unhideWhenUsed="0"/>
-    <w:lsdException w:name="Medium Shading 1 Accent 1" w:semiHidden="0" w:uiPriority="63" w:unhideWhenUsed="0"/>
-    <w:lsdException w:name="Medium Shading 2 Accent 1" w:semiHidden="0" w:uiPriority="64" w:unhideWhenUsed="0"/>
-    <w:lsdException w:name="Medium List 1 Accent 1" w:semiHidden="0" w:uiPriority="65" w:unhideWhenUsed="0"/>
-    <w:lsdException w:name="Revision" w:unhideWhenUsed="0"/>
-    <w:lsdException w:name="List Paragraph" w:semiHidden="0" w:uiPriority="34" w:unhideWhenUsed="0" w:qFormat="1"/>
-    <w:lsdException w:name="Quote" w:semiHidden="0" w:uiPriority="29" w:unhideWhenUsed="0" w:qFormat="1"/>
-    <w:lsdException w:name="Intense Quote" w:semiHidden="0" w:uiPriority="30" w:unhideWhenUsed="0" w:qFormat="1"/>
-    <w:lsdException w:name="Medium List 2 Accent 1" w:semiHidden="0" w:uiPriority="66" w:unhideWhenUsed="0"/>
-    <w:lsdException w:name="Medium Grid 1 Accent 1" w:semiHidden="0" w:uiPriority="67" w:unhideWhenUsed="0"/>
-    <w:lsdException w:name="Medium Grid 2 Accent 1" w:semiHidden="0" w:uiPriority="68" w:unhideWhenUsed="0"/>
-    <w:lsdException w:name="Medium Grid 3 Accent 1" w:semiHidden="0" w:uiPriority="69" w:unhideWhenUsed="0"/>
-    <w:lsdException w:name="Dark List Accent 1" w:semiHidden="0" w:uiPriority="70" w:unhideWhenUsed="0"/>
-    <w:lsdException w:name="Colorful Shading Accent 1" w:semiHidden="0" w:uiPriority="71" w:unhideWhenUsed="0"/>
-    <w:lsdException w:name="Colorful List Accent 1" w:semiHidden="0" w:uiPriority="72" w:unhideWhenUsed="0"/>
-    <w:lsdException w:name="Colorful Grid Accent 1" w:semiHidden="0" w:uiPriority="73" w:unhideWhenUsed="0"/>
-    <w:lsdException w:name="Light Shading Accent 2" w:semiHidden="0" w:uiPriority="60" w:unhideWhenUsed="0"/>
-    <w:lsdException w:name="Light List Accent 2" w:semiHidden="0" w:uiPriority="61" w:unhideWhenUsed="0"/>
-    <w:lsdException w:name="Light Grid Accent 2" w:semiHidden="0" w:uiPriority="62" w:unhideWhenUsed="0"/>
-    <w:lsdException w:name="Medium Shading 1 Accent 2" w:semiHidden="0" w:uiPriority="63" w:unhideWhenUsed="0"/>
-    <w:lsdException w:name="Medium Shading 2 Accent 2" w:semiHidden="0" w:uiPriority="64" w:unhideWhenUsed="0"/>
-    <w:lsdException w:name="Medium List 1 Accent 2" w:semiHidden="0" w:uiPriority="65" w:unhideWhenUsed="0"/>
-    <w:lsdException w:name="Medium List 2 Accent 2" w:semiHidden="0" w:uiPriority="66" w:unhideWhenUsed="0"/>
-    <w:lsdException w:name="Medium Grid 1 Accent 2" w:semiHidden="0" w:uiPriority="67" w:unhideWhenUsed="0"/>
-    <w:lsdException w:name="Medium Grid 2 Accent 2" w:semiHidden="0" w:uiPriority="68" w:unhideWhenUsed="0"/>
-    <w:lsdException w:name="Medium Grid 3 Accent 2" w:semiHidden="0" w:uiPriority="69" w:unhideWhenUsed="0"/>
-    <w:lsdException w:name="Dark List Accent 2" w:semiHidden="0" w:uiPriority="70" w:unhideWhenUsed="0"/>
-    <w:lsdException w:name="Colorful Shading Accent 2" w:semiHidden="0" w:uiPriority="71" w:unhideWhenUsed="0"/>
-    <w:lsdException w:name="Colorful List Accent 2" w:semiHidden="0" w:uiPriority="72" w:unhideWhenUsed="0"/>
-    <w:lsdException w:name="Colorful Grid Accent 2" w:semiHidden="0" w:uiPriority="73" w:unhideWhenUsed="0"/>
-    <w:lsdException w:name="Light Shading Accent 3" w:semiHidden="0" w:uiPriority="60" w:unhideWhenUsed="0"/>
-    <w:lsdException w:name="Light List Accent 3" w:semiHidden="0" w:uiPriority="61" w:unhideWhenUsed="0"/>
-    <w:lsdException w:name="Light Grid Accent 3" w:semiHidden="0" w:uiPriority="62" w:unhideWhenUsed="0"/>
-    <w:lsdException w:name="Medium Shading 1 Accent 3" w:semiHidden="0" w:uiPriority="63" w:unhideWhenUsed="0"/>
-    <w:lsdException w:name="Medium Shading 2 Accent 3" w:semiHidden="0" w:uiPriority="64" w:unhideWhenUsed="0"/>
-    <w:lsdException w:name="Medium List 1 Accent 3" w:semiHidden="0" w:uiPriority="65" w:unhideWhenUsed="0"/>
-    <w:lsdException w:name="Medium List 2 Accent 3" w:semiHidden="0" w:uiPriority="66" w:unhideWhenUsed="0"/>
-    <w:lsdException w:name="Medium Grid 1 Accent 3" w:semiHidden="0" w:uiPriority="67" w:unhideWhenUsed="0"/>
-    <w:lsdException w:name="Medium Grid 2 Accent 3" w:semiHidden="0" w:uiPriority="68" w:unhideWhenUsed="0"/>
-    <w:lsdException w:name="Medium Grid 3 Accent 3" w:semiHidden="0" w:uiPriority="69" w:unhideWhenUsed="0"/>
-    <w:lsdException w:name="Dark List Accent 3" w:semiHidden="0" w:uiPriority="70" w:unhideWhenUsed="0"/>
-    <w:lsdException w:name="Colorful Shading Accent 3" w:semiHidden="0" w:uiPriority="71" w:unhideWhenUsed="0"/>
-    <w:lsdException w:name="Colorful List Accent 3" w:semiHidden="0" w:uiPriority="72" w:unhideWhenUsed="0"/>
-    <w:lsdException w:name="Colorful Grid Accent 3" w:semiHidden="0" w:uiPriority="73" w:unhideWhenUsed="0"/>
-    <w:lsdException w:name="Light Shading Accent 4" w:semiHidden="0" w:uiPriority="60" w:unhideWhenUsed="0"/>
-    <w:lsdException w:name="Light List Accent 4" w:semiHidden="0" w:uiPriority="61" w:unhideWhenUsed="0"/>
-    <w:lsdException w:name="Light Grid Accent 4" w:semiHidden="0" w:uiPriority="62" w:unhideWhenUsed="0"/>
-    <w:lsdException w:name="Medium Shading 1 Accent 4" w:semiHidden="0" w:uiPriority="63" w:unhideWhenUsed="0"/>
-    <w:lsdException w:name="Medium Shading 2 Accent 4" w:semiHidden="0" w:uiPriority="64" w:unhideWhenUsed="0"/>
-    <w:lsdException w:name="Medium List 1 Accent 4" w:semiHidden="0" w:uiPriority="65" w:unhideWhenUsed="0"/>
-    <w:lsdException w:name="Medium List 2 Accent 4" w:semiHidden="0" w:uiPriority="66" w:unhideWhenUsed="0"/>
-    <w:lsdException w:name="Medium Grid 1 Accent 4" w:semiHidden="0" w:uiPriority="67" w:unhideWhenUsed="0"/>
-    <w:lsdException w:name="Medium Grid 2 Accent 4" w:semiHidden="0" w:uiPriority="68" w:unhideWhenUsed="0"/>
-    <w:lsdException w:name="Medium Grid 3 Accent 4" w:semiHidden="0" w:uiPriority="69" w:unhideWhenUsed="0"/>
-    <w:lsdException w:name="Dark List Accent 4" w:semiHidden="0" w:uiPriority="70" w:unhideWhenUsed="0"/>
-    <w:lsdException w:name="Colorful Shading Accent 4" w:semiHidden="0" w:uiPriority="71" w:unhideWhenUsed="0"/>
-    <w:lsdException w:name="Colorful List Accent 4" w:semiHidden="0" w:uiPriority="72" w:unhideWhenUsed="0"/>
-    <w:lsdException w:name="Colorful Grid Accent 4" w:semiHidden="0" w:uiPriority="73" w:unhideWhenUsed="0"/>
-    <w:lsdException w:name="Light Shading Accent 5" w:semiHidden="0" w:uiPriority="60" w:unhideWhenUsed="0"/>
-    <w:lsdException w:name="Light List Accent 5" w:semiHidden="0" w:uiPriority="61" w:unhideWhenUsed="0"/>
-    <w:lsdException w:name="Light Grid Accent 5" w:semiHidden="0" w:uiPriority="62" w:unhideWhenUsed="0"/>
-    <w:lsdException w:name="Medium Shading 1 Accent 5" w:semiHidden="0" w:uiPriority="63" w:unhideWhenUsed="0"/>
-    <w:lsdException w:name="Medium Shading 2 Accent 5" w:semiHidden="0" w:uiPriority="64" w:unhideWhenUsed="0"/>
-    <w:lsdException w:name="Medium List 1 Accent 5" w:semiHidden="0" w:uiPriority="65" w:unhideWhenUsed="0"/>
-    <w:lsdException w:name="Medium List 2 Accent 5" w:semiHidden="0" w:uiPriority="66" w:unhideWhenUsed="0"/>
-    <w:lsdException w:name="Medium Grid 1 Accent 5" w:semiHidden="0" w:uiPriority="67" w:unhideWhenUsed="0"/>
-    <w:lsdException w:name="Medium Grid 2 Accent 5" w:semiHidden="0" w:uiPriority="68" w:unhideWhenUsed="0"/>
-    <w:lsdException w:name="Medium Grid 3 Accent 5" w:semiHidden="0" w:uiPriority="69" w:unhideWhenUsed="0"/>
-    <w:lsdException w:name="Dark List Accent 5" w:semiHidden="0" w:uiPriority="70" w:unhideWhenUsed="0"/>
-    <w:lsdException w:name="Colorful Shading Accent 5" w:semiHidden="0" w:uiPriority="71" w:unhideWhenUsed="0"/>
-    <w:lsdException w:name="Colorful List Accent 5" w:semiHidden="0" w:uiPriority="72" w:unhideWhenUsed="0"/>
-    <w:lsdException w:name="Colorful Grid Accent 5" w:semiHidden="0" w:uiPriority="73" w:unhideWhenUsed="0"/>
-    <w:lsdException w:name="Light Shading Accent 6" w:semiHidden="0" w:uiPriority="60" w:unhideWhenUsed="0"/>
-    <w:lsdException w:name="Light List Accent 6" w:semiHidden="0" w:uiPriority="61" w:unhideWhenUsed="0"/>
-    <w:lsdException w:name="Light Grid Accent 6" w:semiHidden="0" w:uiPriority="62" w:unhideWhenUsed="0"/>
-    <w:lsdException w:name="Medium Shading 1 Accent 6" w:semiHidden="0" w:uiPriority="63" w:unhideWhenUsed="0"/>
-    <w:lsdException w:name="Medium Shading 2 Accent 6" w:semiHidden="0" w:uiPriority="64" w:unhideWhenUsed="0"/>
-    <w:lsdException w:name="Medium List 1 Accent 6" w:semiHidden="0" w:uiPriority="65" w:unhideWhenUsed="0"/>
-    <w:lsdException w:name="Medium List 2 Accent 6" w:semiHidden="0" w:uiPriority="66" w:unhideWhenUsed="0"/>
-    <w:lsdException w:name="Medium Grid 1 Accent 6" w:semiHidden="0" w:uiPriority="67" w:unhideWhenUsed="0"/>
-    <w:lsdException w:name="Medium Grid 2 Accent 6" w:semiHidden="0" w:uiPriority="68" w:unhideWhenUsed="0"/>
-    <w:lsdException w:name="Medium Grid 3 Accent 6" w:semiHidden="0" w:uiPriority="69" w:unhideWhenUsed="0"/>
-    <w:lsdException w:name="Dark List Accent 6" w:semiHidden="0" w:uiPriority="70" w:unhideWhenUsed="0"/>
-    <w:lsdException w:name="Colorful Shading Accent 6" w:semiHidden="0" w:uiPriority="71" w:unhideWhenUsed="0"/>
-    <w:lsdException w:name="Colorful List Accent 6" w:semiHidden="0" w:uiPriority="72" w:unhideWhenUsed="0"/>
-    <w:lsdException w:name="Colorful Grid Accent 6" w:semiHidden="0" w:uiPriority="73" w:unhideWhenUsed="0"/>
-    <w:lsdException w:name="Subtle Emphasis" w:semiHidden="0" w:uiPriority="19" w:unhideWhenUsed="0" w:qFormat="1"/>
-    <w:lsdException w:name="Intense Emphasis" w:semiHidden="0" w:uiPriority="21" w:unhideWhenUsed="0" w:qFormat="1"/>
-    <w:lsdException w:name="Subtle Reference" w:semiHidden="0" w:uiPriority="31" w:unhideWhenUsed="0" w:qFormat="1"/>
-    <w:lsdException w:name="Intense Reference" w:semiHidden="0" w:uiPriority="32" w:unhideWhenUsed="0" w:qFormat="1"/>
-    <w:lsdException w:name="Book Title" w:semiHidden="0" w:uiPriority="33" w:unhideWhenUsed="0" w:qFormat="1"/>
-    <w:lsdException w:name="Bibliography" w:uiPriority="37"/>
-    <w:lsdException w:name="TOC Heading" w:uiPriority="39" w:qFormat="1"/>
+  <w:latentStyles w:defLockedState="0" w:defUIPriority="99" w:defSemiHidden="0" w:defUnhideWhenUsed="0" w:defQFormat="0" w:count="371">
+    <w:lsdException w:name="Normal" w:uiPriority="0" w:qFormat="1"/>
+    <w:lsdException w:name="heading 1" w:uiPriority="9" w:qFormat="1"/>
+    <w:lsdException w:name="heading 2" w:semiHidden="1" w:uiPriority="9" w:unhideWhenUsed="1" w:qFormat="1"/>
+    <w:lsdException w:name="heading 3" w:semiHidden="1" w:uiPriority="9" w:unhideWhenUsed="1" w:qFormat="1"/>
+    <w:lsdException w:name="heading 4" w:semiHidden="1" w:uiPriority="9" w:unhideWhenUsed="1" w:qFormat="1"/>
+    <w:lsdException w:name="heading 5" w:semiHidden="1" w:uiPriority="9" w:unhideWhenUsed="1" w:qFormat="1"/>
+    <w:lsdException w:name="heading 6" w:semiHidden="1" w:uiPriority="9" w:unhideWhenUsed="1" w:qFormat="1"/>
+    <w:lsdException w:name="heading 7" w:semiHidden="1" w:uiPriority="9" w:unhideWhenUsed="1" w:qFormat="1"/>
+    <w:lsdException w:name="heading 8" w:semiHidden="1" w:uiPriority="9" w:unhideWhenUsed="1" w:qFormat="1"/>
+    <w:lsdException w:name="heading 9" w:semiHidden="1" w:uiPriority="9" w:unhideWhenUsed="1" w:qFormat="1"/>
+    <w:lsdException w:name="index 1" w:semiHidden="1" w:unhideWhenUsed="1"/>
+    <w:lsdException w:name="index 2" w:semiHidden="1" w:unhideWhenUsed="1"/>
+    <w:lsdException w:name="index 3" w:semiHidden="1" w:unhideWhenUsed="1"/>
+    <w:lsdException w:name="index 4" w:semiHidden="1" w:unhideWhenUsed="1"/>
+    <w:lsdException w:name="index 5" w:semiHidden="1" w:unhideWhenUsed="1"/>
+    <w:lsdException w:name="index 6" w:semiHidden="1" w:unhideWhenUsed="1"/>
+    <w:lsdException w:name="index 7" w:semiHidden="1" w:unhideWhenUsed="1"/>
+    <w:lsdException w:name="index 8" w:semiHidden="1" w:unhideWhenUsed="1"/>
+    <w:lsdException w:name="index 9" w:semiHidden="1" w:unhideWhenUsed="1"/>
+    <w:lsdException w:name="toc 1" w:semiHidden="1" w:uiPriority="39" w:unhideWhenUsed="1"/>
+    <w:lsdException w:name="toc 2" w:semiHidden="1" w:uiPriority="39" w:unhideWhenUsed="1"/>
+    <w:lsdException w:name="toc 3" w:semiHidden="1" w:uiPriority="39" w:unhideWhenUsed="1"/>
+    <w:lsdException w:name="toc 4" w:semiHidden="1" w:uiPriority="39" w:unhideWhenUsed="1"/>
+    <w:lsdException w:name="toc 5" w:semiHidden="1" w:uiPriority="39" w:unhideWhenUsed="1"/>
+    <w:lsdException w:name="toc 6" w:semiHidden="1" w:uiPriority="39" w:unhideWhenUsed="1"/>
+    <w:lsdException w:name="toc 7" w:semiHidden="1" w:uiPriority="39" w:unhideWhenUsed="1"/>
+    <w:lsdException w:name="toc 8" w:semiHidden="1" w:uiPriority="39" w:unhideWhenUsed="1"/>
+    <w:lsdException w:name="toc 9" w:semiHidden="1" w:uiPriority="39" w:unhideWhenUsed="1"/>
+    <w:lsdException w:name="Normal Indent" w:semiHidden="1" w:unhideWhenUsed="1"/>
+    <w:lsdException w:name="footnote text" w:semiHidden="1" w:unhideWhenUsed="1"/>
+    <w:lsdException w:name="annotation text" w:semiHidden="1" w:unhideWhenUsed="1"/>
+    <w:lsdException w:name="header" w:semiHidden="1" w:unhideWhenUsed="1"/>
+    <w:lsdException w:name="footer" w:semiHidden="1" w:unhideWhenUsed="1"/>
+    <w:lsdException w:name="index heading" w:semiHidden="1" w:unhideWhenUsed="1"/>
+    <w:lsdException w:name="caption" w:semiHidden="1" w:uiPriority="35" w:unhideWhenUsed="1" w:qFormat="1"/>
+    <w:lsdException w:name="table of figures" w:semiHidden="1" w:unhideWhenUsed="1"/>
+    <w:lsdException w:name="envelope address" w:semiHidden="1" w:unhideWhenUsed="1"/>
+    <w:lsdException w:name="envelope return" w:semiHidden="1" w:unhideWhenUsed="1"/>
+    <w:lsdException w:name="footnote reference" w:semiHidden="1" w:unhideWhenUsed="1"/>
+    <w:lsdException w:name="annotation reference" w:semiHidden="1" w:unhideWhenUsed="1"/>
+    <w:lsdException w:name="line number" w:semiHidden="1" w:unhideWhenUsed="1"/>
+    <w:lsdException w:name="page number" w:semiHidden="1" w:unhideWhenUsed="1"/>
+    <w:lsdException w:name="endnote reference" w:semiHidden="1" w:unhideWhenUsed="1"/>
+    <w:lsdException w:name="endnote text" w:semiHidden="1" w:unhideWhenUsed="1"/>
+    <w:lsdException w:name="table of authorities" w:semiHidden="1" w:unhideWhenUsed="1"/>
+    <w:lsdException w:name="macro" w:semiHidden="1" w:unhideWhenUsed="1"/>
+    <w:lsdException w:name="toa heading" w:semiHidden="1" w:unhideWhenUsed="1"/>
+    <w:lsdException w:name="List" w:semiHidden="1" w:unhideWhenUsed="1"/>
+    <w:lsdException w:name="List Bullet" w:semiHidden="1" w:unhideWhenUsed="1"/>
+    <w:lsdException w:name="List Number" w:semiHidden="1" w:unhideWhenUsed="1"/>
+    <w:lsdException w:name="List 2" w:semiHidden="1" w:unhideWhenUsed="1"/>
+    <w:lsdException w:name="List 3" w:semiHidden="1" w:unhideWhenUsed="1"/>
+    <w:lsdException w:name="List 4" w:semiHidden="1" w:unhideWhenUsed="1"/>
+    <w:lsdException w:name="List 5" w:semiHidden="1" w:unhideWhenUsed="1"/>
+    <w:lsdException w:name="List Bullet 2" w:semiHidden="1" w:unhideWhenUsed="1"/>
+    <w:lsdException w:name="List Bullet 3" w:semiHidden="1" w:unhideWhenUsed="1"/>
+    <w:lsdException w:name="List Bullet 4" w:semiHidden="1" w:unhideWhenUsed="1"/>
+    <w:lsdException w:name="List Bullet 5" w:semiHidden="1" w:unhideWhenUsed="1"/>
+    <w:lsdException w:name="List Number 2" w:semiHidden="1" w:unhideWhenUsed="1"/>
+    <w:lsdException w:name="List Number 3" w:semiHidden="1" w:unhideWhenUsed="1"/>
+    <w:lsdException w:name="List Number 4" w:semiHidden="1" w:unhideWhenUsed="1"/>
+    <w:lsdException w:name="List Number 5" w:semiHidden="1" w:unhideWhenUsed="1"/>
+    <w:lsdException w:name="Title" w:uiPriority="10" w:qFormat="1"/>
+    <w:lsdException w:name="Closing" w:semiHidden="1" w:unhideWhenUsed="1"/>
+    <w:lsdException w:name="Signature" w:semiHidden="1" w:unhideWhenUsed="1"/>
+    <w:lsdException w:name="Default Paragraph Font" w:semiHidden="1" w:uiPriority="1" w:unhideWhenUsed="1"/>
+    <w:lsdException w:name="Body Text" w:semiHidden="1" w:unhideWhenUsed="1"/>
+    <w:lsdException w:name="Body Text Indent" w:semiHidden="1" w:unhideWhenUsed="1"/>
+    <w:lsdException w:name="List Continue" w:semiHidden="1" w:unhideWhenUsed="1"/>
+    <w:lsdException w:name="List Continue 2" w:semiHidden="1" w:unhideWhenUsed="1"/>
+    <w:lsdException w:name="List Continue 3" w:semiHidden="1" w:unhideWhenUsed="1"/>
+    <w:lsdException w:name="List Continue 4" w:semiHidden="1" w:unhideWhenUsed="1"/>
+    <w:lsdException w:name="List Continue 5" w:semiHidden="1" w:unhideWhenUsed="1"/>
+    <w:lsdException w:name="Message Header" w:semiHidden="1" w:unhideWhenUsed="1"/>
+    <w:lsdException w:name="Subtitle" w:uiPriority="11" w:qFormat="1"/>
+    <w:lsdException w:name="Salutation" w:semiHidden="1" w:unhideWhenUsed="1"/>
+    <w:lsdException w:name="Date" w:semiHidden="1" w:unhideWhenUsed="1"/>
+    <w:lsdException w:name="Body Text First Indent" w:semiHidden="1" w:unhideWhenUsed="1"/>
+    <w:lsdException w:name="Body Text First Indent 2" w:semiHidden="1" w:unhideWhenUsed="1"/>
+    <w:lsdException w:name="Note Heading" w:semiHidden="1" w:unhideWhenUsed="1"/>
+    <w:lsdException w:name="Body Text 2" w:semiHidden="1" w:unhideWhenUsed="1"/>
+    <w:lsdException w:name="Body Text 3" w:semiHidden="1" w:unhideWhenUsed="1"/>
+    <w:lsdException w:name="Body Text Indent 2" w:semiHidden="1" w:unhideWhenUsed="1"/>
+    <w:lsdException w:name="Body Text Indent 3" w:semiHidden="1" w:unhideWhenUsed="1"/>
+    <w:lsdException w:name="Block Text" w:semiHidden="1" w:unhideWhenUsed="1"/>
+    <w:lsdException w:name="Hyperlink" w:semiHidden="1" w:unhideWhenUsed="1"/>
+    <w:lsdException w:name="FollowedHyperlink" w:semiHidden="1" w:unhideWhenUsed="1"/>
+    <w:lsdException w:name="Strong" w:uiPriority="22" w:qFormat="1"/>
+    <w:lsdException w:name="Emphasis" w:uiPriority="20" w:qFormat="1"/>
+    <w:lsdException w:name="Document Map" w:semiHidden="1" w:unhideWhenUsed="1"/>
+    <w:lsdException w:name="Plain Text" w:semiHidden="1" w:unhideWhenUsed="1"/>
+    <w:lsdException w:name="E-mail Signature" w:semiHidden="1" w:unhideWhenUsed="1"/>
+    <w:lsdException w:name="HTML Top of Form" w:semiHidden="1" w:unhideWhenUsed="1"/>
+    <w:lsdException w:name="HTML Bottom of Form" w:semiHidden="1" w:unhideWhenUsed="1"/>
+    <w:lsdException w:name="Normal (Web)" w:semiHidden="1" w:unhideWhenUsed="1"/>
+    <w:lsdException w:name="HTML Acronym" w:semiHidden="1" w:unhideWhenUsed="1"/>
+    <w:lsdException w:name="HTML Address" w:semiHidden="1" w:unhideWhenUsed="1"/>
+    <w:lsdException w:name="HTML Cite" w:semiHidden="1" w:unhideWhenUsed="1"/>
+    <w:lsdException w:name="HTML Code" w:semiHidden="1" w:unhideWhenUsed="1"/>
+    <w:lsdException w:name="HTML Definition" w:semiHidden="1" w:unhideWhenUsed="1"/>
+    <w:lsdException w:name="HTML Keyboard" w:semiHidden="1" w:unhideWhenUsed="1"/>
+    <w:lsdException w:name="HTML Preformatted" w:semiHidden="1" w:unhideWhenUsed="1"/>
+    <w:lsdException w:name="HTML Sample" w:semiHidden="1" w:unhideWhenUsed="1"/>
+    <w:lsdException w:name="HTML Typewriter" w:semiHidden="1" w:unhideWhenUsed="1"/>
+    <w:lsdException w:name="HTML Variable" w:semiHidden="1" w:unhideWhenUsed="1"/>
+    <w:lsdException w:name="Normal Table" w:semiHidden="1" w:unhideWhenUsed="1"/>
+    <w:lsdException w:name="annotation subject" w:semiHidden="1" w:unhideWhenUsed="1"/>
+    <w:lsdException w:name="No List" w:semiHidden="1" w:unhideWhenUsed="1"/>
+    <w:lsdException w:name="Outline List 1" w:semiHidden="1" w:unhideWhenUsed="1"/>
+    <w:lsdException w:name="Outline List 2" w:semiHidden="1" w:unhideWhenUsed="1"/>
+    <w:lsdException w:name="Outline List 3" w:semiHidden="1" w:unhideWhenUsed="1"/>
+    <w:lsdException w:name="Table Simple 1" w:semiHidden="1" w:unhideWhenUsed="1"/>
+    <w:lsdException w:name="Table Simple 2" w:semiHidden="1" w:unhideWhenUsed="1"/>
+    <w:lsdException w:name="Table Simple 3" w:semiHidden="1" w:unhideWhenUsed="1"/>
+    <w:lsdException w:name="Table Classic 1" w:semiHidden="1" w:unhideWhenUsed="1"/>
+    <w:lsdException w:name="Table Classic 2" w:semiHidden="1" w:unhideWhenUsed="1"/>
+    <w:lsdException w:name="Table Classic 3" w:semiHidden="1" w:unhideWhenUsed="1"/>
+    <w:lsdException w:name="Table Classic 4" w:semiHidden="1" w:unhideWhenUsed="1"/>
+    <w:lsdException w:name="Table Colorful 1" w:semiHidden="1" w:unhideWhenUsed="1"/>
+    <w:lsdException w:name="Table Colorful 2" w:semiHidden="1" w:unhideWhenUsed="1"/>
+    <w:lsdException w:name="Table Colorful 3" w:semiHidden="1" w:unhideWhenUsed="1"/>
+    <w:lsdException w:name="Table Columns 1" w:semiHidden="1" w:unhideWhenUsed="1"/>
+    <w:lsdException w:name="Table Columns 2" w:semiHidden="1" w:unhideWhenUsed="1"/>
+    <w:lsdException w:name="Table Columns 3" w:semiHidden="1" w:unhideWhenUsed="1"/>
+    <w:lsdException w:name="Table Columns 4" w:semiHidden="1" w:unhideWhenUsed="1"/>
+    <w:lsdException w:name="Table Columns 5" w:semiHidden="1" w:unhideWhenUsed="1"/>
+    <w:lsdException w:name="Table Grid 1" w:semiHidden="1" w:unhideWhenUsed="1"/>
+    <w:lsdException w:name="Table Grid 2" w:semiHidden="1" w:unhideWhenUsed="1"/>
+    <w:lsdException w:name="Table Grid 3" w:semiHidden="1" w:unhideWhenUsed="1"/>
+    <w:lsdException w:name="Table Grid 4" w:semiHidden="1" w:unhideWhenUsed="1"/>
+    <w:lsdException w:name="Table Grid 5" w:semiHidden="1" w:unhideWhenUsed="1"/>
+    <w:lsdException w:name="Table Grid 6" w:semiHidden="1" w:unhideWhenUsed="1"/>
+    <w:lsdException w:name="Table Grid 7" w:semiHidden="1" w:unhideWhenUsed="1"/>
+    <w:lsdException w:name="Table Grid 8" w:semiHidden="1" w:unhideWhenUsed="1"/>
+    <w:lsdException w:name="Table List 1" w:semiHidden="1" w:unhideWhenUsed="1"/>
+    <w:lsdException w:name="Table List 2" w:semiHidden="1" w:unhideWhenUsed="1"/>
+    <w:lsdException w:name="Table List 3" w:semiHidden="1" w:unhideWhenUsed="1"/>
+    <w:lsdException w:name="Table List 4" w:semiHidden="1" w:unhideWhenUsed="1"/>
+    <w:lsdException w:name="Table List 5" w:semiHidden="1" w:unhideWhenUsed="1"/>
+    <w:lsdException w:name="Table List 6" w:semiHidden="1" w:unhideWhenUsed="1"/>
+    <w:lsdException w:name="Table List 7" w:semiHidden="1" w:unhideWhenUsed="1"/>
+    <w:lsdException w:name="Table List 8" w:semiHidden="1" w:unhideWhenUsed="1"/>
+    <w:lsdException w:name="Table 3D effects 1" w:semiHidden="1" w:unhideWhenUsed="1"/>
+    <w:lsdException w:name="Table 3D effects 2" w:semiHidden="1" w:unhideWhenUsed="1"/>
+    <w:lsdException w:name="Table 3D effects 3" w:semiHidden="1" w:unhideWhenUsed="1"/>
+    <w:lsdException w:name="Table Contemporary" w:semiHidden="1" w:unhideWhenUsed="1"/>
+    <w:lsdException w:name="Table Elegant" w:semiHidden="1" w:unhideWhenUsed="1"/>
+    <w:lsdException w:name="Table Professional" w:semiHidden="1" w:unhideWhenUsed="1"/>
+    <w:lsdException w:name="Table Subtle 1" w:semiHidden="1" w:unhideWhenUsed="1"/>
+    <w:lsdException w:name="Table Subtle 2" w:semiHidden="1" w:unhideWhenUsed="1"/>
+    <w:lsdException w:name="Table Web 1" w:semiHidden="1" w:unhideWhenUsed="1"/>
+    <w:lsdException w:name="Table Web 2" w:semiHidden="1" w:unhideWhenUsed="1"/>
+    <w:lsdException w:name="Table Web 3" w:semiHidden="1" w:unhideWhenUsed="1"/>
+    <w:lsdException w:name="Balloon Text" w:semiHidden="1" w:unhideWhenUsed="1"/>
+    <w:lsdException w:name="Table Grid" w:uiPriority="39"/>
+    <w:lsdException w:name="Table Theme" w:semiHidden="1" w:unhideWhenUsed="1"/>
+    <w:lsdException w:name="Placeholder Text" w:semiHidden="1"/>
+    <w:lsdException w:name="No Spacing" w:uiPriority="1" w:qFormat="1"/>
+    <w:lsdException w:name="Light Shading" w:uiPriority="60"/>
+    <w:lsdException w:name="Light List" w:uiPriority="61"/>
+    <w:lsdException w:name="Light Grid" w:uiPriority="62"/>
+    <w:lsdException w:name="Medium Shading 1" w:uiPriority="63"/>
+    <w:lsdException w:name="Medium Shading 2" w:uiPriority="64"/>
+    <w:lsdException w:name="Medium List 1" w:uiPriority="65"/>
+    <w:lsdException w:name="Medium List 2" w:uiPriority="66"/>
+    <w:lsdException w:name="Medium Grid 1" w:uiPriority="67"/>
+    <w:lsdException w:name="Medium Grid 2" w:uiPriority="68"/>
+    <w:lsdException w:name="Medium Grid 3" w:uiPriority="69"/>
+    <w:lsdException w:name="Dark List" w:uiPriority="70"/>
+    <w:lsdException w:name="Colorful Shading" w:uiPriority="71"/>
+    <w:lsdException w:name="Colorful List" w:uiPriority="72"/>
+    <w:lsdException w:name="Colorful Grid" w:uiPriority="73"/>
+    <w:lsdException w:name="Light Shading Accent 1" w:uiPriority="60"/>
+    <w:lsdException w:name="Light List Accent 1" w:uiPriority="61"/>
+    <w:lsdException w:name="Light Grid Accent 1" w:uiPriority="62"/>
+    <w:lsdException w:name="Medium Shading 1 Accent 1" w:uiPriority="63"/>
+    <w:lsdException w:name="Medium Shading 2 Accent 1" w:uiPriority="64"/>
+    <w:lsdException w:name="Medium List 1 Accent 1" w:uiPriority="65"/>
+    <w:lsdException w:name="Revision" w:semiHidden="1"/>
+    <w:lsdException w:name="List Paragraph" w:uiPriority="34" w:qFormat="1"/>
+    <w:lsdException w:name="Quote" w:uiPriority="29" w:qFormat="1"/>
+    <w:lsdException w:name="Intense Quote" w:uiPriority="30" w:qFormat="1"/>
+    <w:lsdException w:name="Medium List 2 Accent 1" w:uiPriority="66"/>
+    <w:lsdException w:name="Medium Grid 1 Accent 1" w:uiPriority="67"/>
+    <w:lsdException w:name="Medium Grid 2 Accent 1" w:uiPriority="68"/>
+    <w:lsdException w:name="Medium Grid 3 Accent 1" w:uiPriority="69"/>
+    <w:lsdException w:name="Dark List Accent 1" w:uiPriority="70"/>
+    <w:lsdException w:name="Colorful Shading Accent 1" w:uiPriority="71"/>
+    <w:lsdException w:name="Colorful List Accent 1" w:uiPriority="72"/>
+    <w:lsdException w:name="Colorful Grid Accent 1" w:uiPriority="73"/>
+    <w:lsdException w:name="Light Shading Accent 2" w:uiPriority="60"/>
+    <w:lsdException w:name="Light List Accent 2" w:uiPriority="61"/>
+    <w:lsdException w:name="Light Grid Accent 2" w:uiPriority="62"/>
+    <w:lsdException w:name="Medium Shading 1 Accent 2" w:uiPriority="63"/>
+    <w:lsdException w:name="Medium Shading 2 Accent 2" w:uiPriority="64"/>
+    <w:lsdException w:name="Medium List 1 Accent 2" w:uiPriority="65"/>
+    <w:lsdException w:name="Medium List 2 Accent 2" w:uiPriority="66"/>
+    <w:lsdException w:name="Medium Grid 1 Accent 2" w:uiPriority="67"/>
+    <w:lsdException w:name="Medium Grid 2 Accent 2" w:uiPriority="68"/>
+    <w:lsdException w:name="Medium Grid 3 Accent 2" w:uiPriority="69"/>
+    <w:lsdException w:name="Dark List Accent 2" w:uiPriority="70"/>
+    <w:lsdException w:name="Colorful Shading Accent 2" w:uiPriority="71"/>
+    <w:lsdException w:name="Colorful List Accent 2" w:uiPriority="72"/>
+    <w:lsdException w:name="Colorful Grid Accent 2" w:uiPriority="73"/>
+    <w:lsdException w:name="Light Shading Accent 3" w:uiPriority="60"/>
+    <w:lsdException w:name="Light List Accent 3" w:uiPriority="61"/>
+    <w:lsdException w:name="Light Grid Accent 3" w:uiPriority="62"/>
+    <w:lsdException w:name="Medium Shading 1 Accent 3" w:uiPriority="63"/>
+    <w:lsdException w:name="Medium Shading 2 Accent 3" w:uiPriority="64"/>
+    <w:lsdException w:name="Medium List 1 Accent 3" w:uiPriority="65"/>
+    <w:lsdException w:name="Medium List 2 Accent 3" w:uiPriority="66"/>
+    <w:lsdException w:name="Medium Grid 1 Accent 3" w:uiPriority="67"/>
+    <w:lsdException w:name="Medium Grid 2 Accent 3" w:uiPriority="68"/>
+    <w:lsdException w:name="Medium Grid 3 Accent 3" w:uiPriority="69"/>
+    <w:lsdException w:name="Dark List Accent 3" w:uiPriority="70"/>
+    <w:lsdException w:name="Colorful Shading Accent 3" w:uiPriority="71"/>
+    <w:lsdException w:name="Colorful List Accent 3" w:uiPriority="72"/>
+    <w:lsdException w:name="Colorful Grid Accent 3" w:uiPriority="73"/>
+    <w:lsdException w:name="Light Shading Accent 4" w:uiPriority="60"/>
+    <w:lsdException w:name="Light List Accent 4" w:uiPriority="61"/>
+    <w:lsdException w:name="Light Grid Accent 4" w:uiPriority="62"/>
+    <w:lsdException w:name="Medium Shading 1 Accent 4" w:uiPriority="63"/>
+    <w:lsdException w:name="Medium Shading 2 Accent 4" w:uiPriority="64"/>
+    <w:lsdException w:name="Medium List 1 Accent 4" w:uiPriority="65"/>
+    <w:lsdException w:name="Medium List 2 Accent 4" w:uiPriority="66"/>
+    <w:lsdException w:name="Medium Grid 1 Accent 4" w:uiPriority="67"/>
+    <w:lsdException w:name="Medium Grid 2 Accent 4" w:uiPriority="68"/>
+    <w:lsdException w:name="Medium Grid 3 Accent 4" w:uiPriority="69"/>
+    <w:lsdException w:name="Dark List Accent 4" w:uiPriority="70"/>
+    <w:lsdException w:name="Colorful Shading Accent 4" w:uiPriority="71"/>
+    <w:lsdException w:name="Colorful List Accent 4" w:uiPriority="72"/>
+    <w:lsdException w:name="Colorful Grid Accent 4" w:uiPriority="73"/>
+    <w:lsdException w:name="Light Shading Accent 5" w:uiPriority="60"/>
+    <w:lsdException w:name="Light List Accent 5" w:uiPriority="61"/>
+    <w:lsdException w:name="Light Grid Accent 5" w:uiPriority="62"/>
+    <w:lsdException w:name="Medium Shading 1 Accent 5" w:uiPriority="63"/>
+    <w:lsdException w:name="Medium Shading 2 Accent 5" w:uiPriority="64"/>
+    <w:lsdException w:name="Medium List 1 Accent 5" w:uiPriority="65"/>
+    <w:lsdException w:name="Medium List 2 Accent 5" w:uiPriority="66"/>
+    <w:lsdException w:name="Medium Grid 1 Accent 5" w:uiPriority="67"/>
+    <w:lsdException w:name="Medium Grid 2 Accent 5" w:uiPriority="68"/>
+    <w:lsdException w:name="Medium Grid 3 Accent 5" w:uiPriority="69"/>
+    <w:lsdException w:name="Dark List Accent 5" w:uiPriority="70"/>
+    <w:lsdException w:name="Colorful Shading Accent 5" w:uiPriority="71"/>
+    <w:lsdException w:name="Colorful List Accent 5" w:uiPriority="72"/>
+    <w:lsdException w:name="Colorful Grid Accent 5" w:uiPriority="73"/>
+    <w:lsdException w:name="Light Shading Accent 6" w:uiPriority="60"/>
+    <w:lsdException w:name="Light List Accent 6" w:uiPriority="61"/>
+    <w:lsdException w:name="Light Grid Accent 6" w:uiPriority="62"/>
+    <w:lsdException w:name="Medium Shading 1 Accent 6" w:uiPriority="63"/>
+    <w:lsdException w:name="Medium Shading 2 Accent 6" w:uiPriority="64"/>
+    <w:lsdException w:name="Medium List 1 Accent 6" w:uiPriority="65"/>
+    <w:lsdException w:name="Medium List 2 Accent 6" w:uiPriority="66"/>
+    <w:lsdException w:name="Medium Grid 1 Accent 6" w:uiPriority="67"/>
+    <w:lsdException w:name="Medium Grid 2 Accent 6" w:uiPriority="68"/>
+    <w:lsdException w:name="Medium Grid 3 Accent 6" w:uiPriority="69"/>
+    <w:lsdException w:name="Dark List Accent 6" w:uiPriority="70"/>
+    <w:lsdException w:name="Colorful Shading Accent 6" w:uiPriority="71"/>
+    <w:lsdException w:name="Colorful List Accent 6" w:uiPriority="72"/>
+    <w:lsdException w:name="Colorful Grid Accent 6" w:uiPriority="73"/>
+    <w:lsdException w:name="Subtle Emphasis" w:uiPriority="19" w:qFormat="1"/>
+    <w:lsdException w:name="Intense Emphasis" w:uiPriority="21" w:qFormat="1"/>
+    <w:lsdException w:name="Subtle Reference" w:uiPriority="31" w:qFormat="1"/>
+    <w:lsdException w:name="Intense Reference" w:uiPriority="32" w:qFormat="1"/>
+    <w:lsdException w:name="Book Title" w:uiPriority="33" w:qFormat="1"/>
+    <w:lsdException w:name="Bibliography" w:semiHidden="1" w:uiPriority="37" w:unhideWhenUsed="1"/>
+    <w:lsdException w:name="TOC Heading" w:semiHidden="1" w:uiPriority="39" w:unhideWhenUsed="1" w:qFormat="1"/>
+    <w:lsdException w:name="Plain Table 1" w:uiPriority="41"/>
+    <w:lsdException w:name="Plain Table 2" w:uiPriority="42"/>
+    <w:lsdException w:name="Plain Table 3" w:uiPriority="43"/>
+    <w:lsdException w:name="Plain Table 4" w:uiPriority="44"/>
+    <w:lsdException w:name="Plain Table 5" w:uiPriority="45"/>
+    <w:lsdException w:name="Grid Table Light" w:uiPriority="40"/>
+    <w:lsdException w:name="Grid Table 1 Light" w:uiPriority="46"/>
+    <w:lsdException w:name="Grid Table 2" w:uiPriority="47"/>
+    <w:lsdException w:name="Grid Table 3" w:uiPriority="48"/>
+    <w:lsdException w:name="Grid Table 4" w:uiPriority="49"/>
+    <w:lsdException w:name="Grid Table 5 Dark" w:uiPriority="50"/>
+    <w:lsdException w:name="Grid Table 6 Colorful" w:uiPriority="51"/>
+    <w:lsdException w:name="Grid Table 7 Colorful" w:uiPriority="52"/>
+    <w:lsdException w:name="Grid Table 1 Light Accent 1" w:uiPriority="46"/>
+    <w:lsdException w:name="Grid Table 2 Accent 1" w:uiPriority="47"/>
+    <w:lsdException w:name="Grid Table 3 Accent 1" w:uiPriority="48"/>
+    <w:lsdException w:name="Grid Table 4 Accent 1" w:uiPriority="49"/>
+    <w:lsdException w:name="Grid Table 5 Dark Accent 1" w:uiPriority="50"/>
+    <w:lsdException w:name="Grid Table 6 Colorful Accent 1" w:uiPriority="51"/>
+    <w:lsdException w:name="Grid Table 7 Colorful Accent 1" w:uiPriority="52"/>
+    <w:lsdException w:name="Grid Table 1 Light Accent 2" w:uiPriority="46"/>
+    <w:lsdException w:name="Grid Table 2 Accent 2" w:uiPriority="47"/>
+    <w:lsdException w:name="Grid Table 3 Accent 2" w:uiPriority="48"/>
+    <w:lsdException w:name="Grid Table 4 Accent 2" w:uiPriority="49"/>
+    <w:lsdException w:name="Grid Table 5 Dark Accent 2" w:uiPriority="50"/>
+    <w:lsdException w:name="Grid Table 6 Colorful Accent 2" w:uiPriority="51"/>
+    <w:lsdException w:name="Grid Table 7 Colorful Accent 2" w:uiPriority="52"/>
+    <w:lsdException w:name="Grid Table 1 Light Accent 3" w:uiPriority="46"/>
+    <w:lsdException w:name="Grid Table 2 Accent 3" w:uiPriority="47"/>
+    <w:lsdException w:name="Grid Table 3 Accent 3" w:uiPriority="48"/>
+    <w:lsdException w:name="Grid Table 4 Accent 3" w:uiPriority="49"/>
+    <w:lsdException w:name="Grid Table 5 Dark Accent 3" w:uiPriority="50"/>
+    <w:lsdException w:name="Grid Table 6 Colorful Accent 3" w:uiPriority="51"/>
+    <w:lsdException w:name="Grid Table 7 Colorful Accent 3" w:uiPriority="52"/>
+    <w:lsdException w:name="Grid Table 1 Light Accent 4" w:uiPriority="46"/>
+    <w:lsdException w:name="Grid Table 2 Accent 4" w:uiPriority="47"/>
+    <w:lsdException w:name="Grid Table 3 Accent 4" w:uiPriority="48"/>
+    <w:lsdException w:name="Grid Table 4 Accent 4" w:uiPriority="49"/>
+    <w:lsdException w:name="Grid Table 5 Dark Accent 4" w:uiPriority="50"/>
+    <w:lsdException w:name="Grid Table 6 Colorful Accent 4" w:uiPriority="51"/>
+    <w:lsdException w:name="Grid Table 7 Colorful Accent 4" w:uiPriority="52"/>
+    <w:lsdException w:name="Grid Table 1 Light Accent 5" w:uiPriority="46"/>
+    <w:lsdException w:name="Grid Table 2 Accent 5" w:uiPriority="47"/>
+    <w:lsdException w:name="Grid Table 3 Accent 5" w:uiPriority="48"/>
+    <w:lsdException w:name="Grid Table 4 Accent 5" w:uiPriority="49"/>
+    <w:lsdException w:name="Grid Table 5 Dark Accent 5" w:uiPriority="50"/>
+    <w:lsdException w:name="Grid Table 6 Colorful Accent 5" w:uiPriority="51"/>
+    <w:lsdException w:name="Grid Table 7 Colorful Accent 5" w:uiPriority="52"/>
+    <w:lsdException w:name="Grid Table 1 Light Accent 6" w:uiPriority="46"/>
+    <w:lsdException w:name="Grid Table 2 Accent 6" w:uiPriority="47"/>
+    <w:lsdException w:name="Grid Table 3 Accent 6" w:uiPriority="48"/>
+    <w:lsdException w:name="Grid Table 4 Accent 6" w:uiPriority="49"/>
+    <w:lsdException w:name="Grid Table 5 Dark Accent 6" w:uiPriority="50"/>
+    <w:lsdException w:name="Grid Table 6 Colorful Accent 6" w:uiPriority="51"/>
+    <w:lsdException w:name="Grid Table 7 Colorful Accent 6" w:uiPriority="52"/>
+    <w:lsdException w:name="List Table 1 Light" w:uiPriority="46"/>
+    <w:lsdException w:name="List Table 2" w:uiPriority="47"/>
+    <w:lsdException w:name="List Table 3" w:uiPriority="48"/>
+    <w:lsdException w:name="List Table 4" w:uiPriority="49"/>
+    <w:lsdException w:name="List Table 5 Dark" w:uiPriority="50"/>
+    <w:lsdException w:name="List Table 6 Colorful" w:uiPriority="51"/>
+    <w:lsdException w:name="List Table 7 Colorful" w:uiPriority="52"/>
+    <w:lsdException w:name="List Table 1 Light Accent 1" w:uiPriority="46"/>
+    <w:lsdException w:name="List Table 2 Accent 1" w:uiPriority="47"/>
+    <w:lsdException w:name="List Table 3 Accent 1" w:uiPriority="48"/>
+    <w:lsdException w:name="List Table 4 Accent 1" w:uiPriority="49"/>
+    <w:lsdException w:name="List Table 5 Dark Accent 1" w:uiPriority="50"/>
+    <w:lsdException w:name="List Table 6 Colorful Accent 1" w:uiPriority="51"/>
+    <w:lsdException w:name="List Table 7 Colorful Accent 1" w:uiPriority="52"/>
+    <w:lsdException w:name="List Table 1 Light Accent 2" w:uiPriority="46"/>
+    <w:lsdException w:name="List Table 2 Accent 2" w:uiPriority="47"/>
+    <w:lsdException w:name="List Table 3 Accent 2" w:uiPriority="48"/>
+    <w:lsdException w:name="List Table 4 Accent 2" w:uiPriority="49"/>
+    <w:lsdException w:name="List Table 5 Dark Accent 2" w:uiPriority="50"/>
+    <w:lsdException w:name="List Table 6 Colorful Accent 2" w:uiPriority="51"/>
+    <w:lsdException w:name="List Table 7 Colorful Accent 2" w:uiPriority="52"/>
+    <w:lsdException w:name="List Table 1 Light Accent 3" w:uiPriority="46"/>
+    <w:lsdException w:name="List Table 2 Accent 3" w:uiPriority="47"/>
+    <w:lsdException w:name="List Table 3 Accent 3" w:uiPriority="48"/>
+    <w:lsdException w:name="List Table 4 Accent 3" w:uiPriority="49"/>
+    <w:lsdException w:name="List Table 5 Dark Accent 3" w:uiPriority="50"/>
+    <w:lsdException w:name="List Table 6 Colorful Accent 3" w:uiPriority="51"/>
+    <w:lsdException w:name="List Table 7 Colorful Accent 3" w:uiPriority="52"/>
+    <w:lsdException w:name="List Table 1 Light Accent 4" w:uiPriority="46"/>
+    <w:lsdException w:name="List Table 2 Accent 4" w:uiPriority="47"/>
+    <w:lsdException w:name="List Table 3 Accent 4" w:uiPriority="48"/>
+    <w:lsdException w:name="List Table 4 Accent 4" w:uiPriority="49"/>
+    <w:lsdException w:name="List Table 5 Dark Accent 4" w:uiPriority="50"/>
+    <w:lsdException w:name="List Table 6 Colorful Accent 4" w:uiPriority="51"/>
+    <w:lsdException w:name="List Table 7 Colorful Accent 4" w:uiPriority="52"/>
+    <w:lsdException w:name="List Table 1 Light Accent 5" w:uiPriority="46"/>
+    <w:lsdException w:name="List Table 2 Accent 5" w:uiPriority="47"/>
+    <w:lsdException w:name="List Table 3 Accent 5" w:uiPriority="48"/>
+    <w:lsdException w:name="List Table 4 Accent 5" w:uiPriority="49"/>
+    <w:lsdException w:name="List Table 5 Dark Accent 5" w:uiPriority="50"/>
+    <w:lsdException w:name="List Table 6 Colorful Accent 5" w:uiPriority="51"/>
+    <w:lsdException w:name="List Table 7 Colorful Accent 5" w:uiPriority="52"/>
+    <w:lsdException w:name="List Table 1 Light Accent 6" w:uiPriority="46"/>
+    <w:lsdException w:name="List Table 2 Accent 6" w:uiPriority="47"/>
+    <w:lsdException w:name="List Table 3 Accent 6" w:uiPriority="48"/>
+    <w:lsdException w:name="List Table 4 Accent 6" w:uiPriority="49"/>
+    <w:lsdException w:name="List Table 5 Dark Accent 6" w:uiPriority="50"/>
+    <w:lsdException w:name="List Table 6 Colorful Accent 6" w:uiPriority="51"/>
+    <w:lsdException w:name="List Table 7 Colorful Accent 6" w:uiPriority="52"/>
   </w:latentStyles>
   <w:style w:type="paragraph" w:default="1" w:styleId="Normal">
     <w:name w:val="Normal"/>
@@ -1460,18 +1904,17 @@
       <w:spacing w:line="256" w:lineRule="auto"/>
     </w:pPr>
   </w:style>
-  <w:style w:type="character" w:default="1" w:styleId="VarsaylanParagrafYazTipi">
+  <w:style w:type="character" w:default="1" w:styleId="DefaultParagraphFont">
     <w:name w:val="Default Paragraph Font"/>
     <w:uiPriority w:val="1"/>
     <w:semiHidden/>
     <w:unhideWhenUsed/>
   </w:style>
-  <w:style w:type="table" w:default="1" w:styleId="NormalTablo">
+  <w:style w:type="table" w:default="1" w:styleId="TableNormal">
     <w:name w:val="Normal Table"/>
     <w:uiPriority w:val="99"/>
     <w:semiHidden/>
     <w:unhideWhenUsed/>
-    <w:qFormat/>
     <w:tblPr>
       <w:tblInd w:w="0" w:type="dxa"/>
       <w:tblCellMar>
@@ -1482,13 +1925,13 @@
       </w:tblCellMar>
     </w:tblPr>
   </w:style>
-  <w:style w:type="numbering" w:default="1" w:styleId="ListeYok">
+  <w:style w:type="numbering" w:default="1" w:styleId="NoList">
     <w:name w:val="No List"/>
     <w:uiPriority w:val="99"/>
     <w:semiHidden/>
     <w:unhideWhenUsed/>
   </w:style>
-  <w:style w:type="paragraph" w:styleId="ListeParagraf">
+  <w:style w:type="paragraph" w:styleId="ListParagraph">
     <w:name w:val="List Paragraph"/>
     <w:basedOn w:val="Normal"/>
     <w:uiPriority w:val="34"/>
@@ -1500,10 +1943,10 @@
       <w:contextualSpacing/>
     </w:pPr>
   </w:style>
-  <w:style w:type="paragraph" w:styleId="BalonMetni">
+  <w:style w:type="paragraph" w:styleId="BalloonText">
     <w:name w:val="Balloon Text"/>
     <w:basedOn w:val="Normal"/>
-    <w:link w:val="BalonMetniChar"/>
+    <w:link w:val="BalloonTextChar"/>
     <w:uiPriority w:val="99"/>
     <w:semiHidden/>
     <w:unhideWhenUsed/>
@@ -1517,10 +1960,10 @@
       <w:szCs w:val="16"/>
     </w:rPr>
   </w:style>
-  <w:style w:type="character" w:customStyle="1" w:styleId="BalonMetniChar">
-    <w:name w:val="Balon Metni Char"/>
-    <w:basedOn w:val="VarsaylanParagrafYazTipi"/>
-    <w:link w:val="BalonMetni"/>
+  <w:style w:type="character" w:customStyle="1" w:styleId="BalloonTextChar">
+    <w:name w:val="Balloon Text Char"/>
+    <w:basedOn w:val="DefaultParagraphFont"/>
+    <w:link w:val="BalloonText"/>
     <w:uiPriority w:val="99"/>
     <w:semiHidden/>
     <w:rsid w:val="00EA01D8"/>
@@ -1788,7 +2231,7 @@
   <a:extraClrSchemeLst/>
   <a:extLst>
     <a:ext uri="{05A4C25C-085E-4340-85A3-A5531E510DB2}">
-      <thm15:themeFamily xmlns="" xmlns:thm15="http://schemas.microsoft.com/office/thememl/2012/main" name="Office Theme" id="{62F939B6-93AF-4DB8-9C6B-D6C7DFDC589F}" vid="{4A3C46E8-61CC-4603-A589-7422A47A8E4A}"/>
+      <thm15:themeFamily xmlns:thm15="http://schemas.microsoft.com/office/thememl/2012/main" name="Office Theme" id="{62F939B6-93AF-4DB8-9C6B-D6C7DFDC589F}" vid="{4A3C46E8-61CC-4603-A589-7422A47A8E4A}"/>
     </a:ext>
   </a:extLst>
 </a:theme>

</xml_diff>